<commit_message>
Changes in ProjectReport, Changed SCORE Values
</commit_message>
<xml_diff>
--- a/Final_Report/PROJECTREPORT.docx
+++ b/Final_Report/PROJECTREPORT.docx
@@ -217,7 +217,15 @@
         <w:ind w:right="760"/>
       </w:pPr>
       <w:r>
-        <w:t>Sample tweet json:</w:t>
+        <w:t xml:space="preserve">Sample tweet </w:t>
+      </w:r>
+      <w:proofErr w:type="spellStart"/>
+      <w:r>
+        <w:t>json</w:t>
+      </w:r>
+      <w:proofErr w:type="spellEnd"/>
+      <w:r>
+        <w:t>:</w:t>
       </w:r>
     </w:p>
     <w:p>
@@ -245,7 +253,15 @@
         <w:ind w:right="760"/>
       </w:pPr>
       <w:r>
-        <w:t>Real World tweet json:</w:t>
+        <w:t xml:space="preserve">Real World tweet </w:t>
+      </w:r>
+      <w:proofErr w:type="spellStart"/>
+      <w:r>
+        <w:t>json</w:t>
+      </w:r>
+      <w:proofErr w:type="spellEnd"/>
+      <w:r>
+        <w:t>:</w:t>
       </w:r>
     </w:p>
     <w:p>
@@ -543,7 +559,35 @@
         </w:rPr>
         <w:lastRenderedPageBreak/>
         <w:tab/>
-        <w:t>- Data Structure like &lt;PrefixStrings, NodeID, Stop?&gt;</w:t>
+        <w:t>- Data Structure like &lt;</w:t>
+      </w:r>
+      <w:proofErr w:type="spellStart"/>
+      <w:r>
+        <w:rPr>
+          <w:highlight w:val="green"/>
+        </w:rPr>
+        <w:t>PrefixStrings</w:t>
+      </w:r>
+      <w:proofErr w:type="spellEnd"/>
+      <w:r>
+        <w:rPr>
+          <w:highlight w:val="green"/>
+        </w:rPr>
+        <w:t xml:space="preserve">, </w:t>
+      </w:r>
+      <w:proofErr w:type="spellStart"/>
+      <w:r>
+        <w:rPr>
+          <w:highlight w:val="green"/>
+        </w:rPr>
+        <w:t>NodeID</w:t>
+      </w:r>
+      <w:proofErr w:type="spellEnd"/>
+      <w:r>
+        <w:rPr>
+          <w:highlight w:val="green"/>
+        </w:rPr>
+        <w:t>, Stop?&gt;</w:t>
       </w:r>
     </w:p>
     <w:p>
@@ -590,7 +634,35 @@
         <w:rPr>
           <w:highlight w:val="green"/>
         </w:rPr>
-        <w:t>&lt;TweetId, List&lt;nodeId, score&gt;&gt;</w:t>
+        <w:t>&lt;</w:t>
+      </w:r>
+      <w:proofErr w:type="spellStart"/>
+      <w:r>
+        <w:rPr>
+          <w:highlight w:val="green"/>
+        </w:rPr>
+        <w:t>TweetId</w:t>
+      </w:r>
+      <w:proofErr w:type="spellEnd"/>
+      <w:r>
+        <w:rPr>
+          <w:highlight w:val="green"/>
+        </w:rPr>
+        <w:t>, List&lt;</w:t>
+      </w:r>
+      <w:proofErr w:type="spellStart"/>
+      <w:r>
+        <w:rPr>
+          <w:highlight w:val="green"/>
+        </w:rPr>
+        <w:t>nodeId</w:t>
+      </w:r>
+      <w:proofErr w:type="spellEnd"/>
+      <w:r>
+        <w:rPr>
+          <w:highlight w:val="green"/>
+        </w:rPr>
+        <w:t>, score&gt;&gt;</w:t>
       </w:r>
     </w:p>
     <w:p>
@@ -603,7 +675,35 @@
         <w:rPr>
           <w:highlight w:val="green"/>
         </w:rPr>
-        <w:t>&lt;nodeId, List&lt;TweetId&gt;&gt;</w:t>
+        <w:t>&lt;</w:t>
+      </w:r>
+      <w:proofErr w:type="spellStart"/>
+      <w:r>
+        <w:rPr>
+          <w:highlight w:val="green"/>
+        </w:rPr>
+        <w:t>nodeId</w:t>
+      </w:r>
+      <w:proofErr w:type="spellEnd"/>
+      <w:r>
+        <w:rPr>
+          <w:highlight w:val="green"/>
+        </w:rPr>
+        <w:t>, List&lt;</w:t>
+      </w:r>
+      <w:proofErr w:type="spellStart"/>
+      <w:r>
+        <w:rPr>
+          <w:highlight w:val="green"/>
+        </w:rPr>
+        <w:t>TweetId</w:t>
+      </w:r>
+      <w:proofErr w:type="spellEnd"/>
+      <w:r>
+        <w:rPr>
+          <w:highlight w:val="green"/>
+        </w:rPr>
+        <w:t>&gt;&gt;</w:t>
       </w:r>
     </w:p>
     <w:p>
@@ -636,7 +736,21 @@
         <w:rPr>
           <w:highlight w:val="green"/>
         </w:rPr>
-        <w:t>Create movie-related hashtags for that tweet. (Use prefix map for comparison)</w:t>
+        <w:t xml:space="preserve">Create movie-related </w:t>
+      </w:r>
+      <w:proofErr w:type="spellStart"/>
+      <w:r>
+        <w:rPr>
+          <w:highlight w:val="green"/>
+        </w:rPr>
+        <w:t>hashtags</w:t>
+      </w:r>
+      <w:proofErr w:type="spellEnd"/>
+      <w:r>
+        <w:rPr>
+          <w:highlight w:val="green"/>
+        </w:rPr>
+        <w:t xml:space="preserve"> for that tweet. (Use prefix map for comparison)</w:t>
       </w:r>
     </w:p>
     <w:p>
@@ -649,7 +763,49 @@
         <w:rPr>
           <w:highlight w:val="green"/>
         </w:rPr>
-        <w:t>- Data Structure should be something like &lt;TweetID, MovieName, HashTag Strings[]&gt;</w:t>
+        <w:t>- Data Structure should be something like &lt;</w:t>
+      </w:r>
+      <w:proofErr w:type="spellStart"/>
+      <w:r>
+        <w:rPr>
+          <w:highlight w:val="green"/>
+        </w:rPr>
+        <w:t>TweetID</w:t>
+      </w:r>
+      <w:proofErr w:type="spellEnd"/>
+      <w:r>
+        <w:rPr>
+          <w:highlight w:val="green"/>
+        </w:rPr>
+        <w:t xml:space="preserve">, </w:t>
+      </w:r>
+      <w:proofErr w:type="spellStart"/>
+      <w:r>
+        <w:rPr>
+          <w:highlight w:val="green"/>
+        </w:rPr>
+        <w:t>MovieName</w:t>
+      </w:r>
+      <w:proofErr w:type="spellEnd"/>
+      <w:r>
+        <w:rPr>
+          <w:highlight w:val="green"/>
+        </w:rPr>
+        <w:t xml:space="preserve">, </w:t>
+      </w:r>
+      <w:proofErr w:type="spellStart"/>
+      <w:r>
+        <w:rPr>
+          <w:highlight w:val="green"/>
+        </w:rPr>
+        <w:t>HashTag</w:t>
+      </w:r>
+      <w:proofErr w:type="spellEnd"/>
+      <w:r>
+        <w:rPr>
+          <w:highlight w:val="green"/>
+        </w:rPr>
+        <w:t xml:space="preserve"> Strings[]&gt;</w:t>
       </w:r>
     </w:p>
     <w:p>
@@ -716,7 +872,35 @@
         <w:rPr>
           <w:highlight w:val="green"/>
         </w:rPr>
-        <w:t>Find tweetIDs which share similar hashtags with the query</w:t>
+        <w:t xml:space="preserve">Find </w:t>
+      </w:r>
+      <w:proofErr w:type="spellStart"/>
+      <w:r>
+        <w:rPr>
+          <w:highlight w:val="green"/>
+        </w:rPr>
+        <w:t>tweetIDs</w:t>
+      </w:r>
+      <w:proofErr w:type="spellEnd"/>
+      <w:r>
+        <w:rPr>
+          <w:highlight w:val="green"/>
+        </w:rPr>
+        <w:t xml:space="preserve"> which share similar </w:t>
+      </w:r>
+      <w:proofErr w:type="spellStart"/>
+      <w:r>
+        <w:rPr>
+          <w:highlight w:val="green"/>
+        </w:rPr>
+        <w:t>hashtags</w:t>
+      </w:r>
+      <w:proofErr w:type="spellEnd"/>
+      <w:r>
+        <w:rPr>
+          <w:highlight w:val="green"/>
+        </w:rPr>
+        <w:t xml:space="preserve"> with the query</w:t>
       </w:r>
     </w:p>
     <w:p>
@@ -732,8 +916,30 @@
         <w:rPr>
           <w:highlight w:val="green"/>
         </w:rPr>
-        <w:t>Create a new Map of &lt;Relevant MovieName, frequency&gt;, for creating the tagCloud</w:t>
-      </w:r>
+        <w:t xml:space="preserve">Create a new Map of &lt;Relevant </w:t>
+      </w:r>
+      <w:proofErr w:type="spellStart"/>
+      <w:r>
+        <w:rPr>
+          <w:highlight w:val="green"/>
+        </w:rPr>
+        <w:t>MovieName</w:t>
+      </w:r>
+      <w:proofErr w:type="spellEnd"/>
+      <w:r>
+        <w:rPr>
+          <w:highlight w:val="green"/>
+        </w:rPr>
+        <w:t xml:space="preserve">, frequency&gt;, for creating the </w:t>
+      </w:r>
+      <w:proofErr w:type="spellStart"/>
+      <w:r>
+        <w:rPr>
+          <w:highlight w:val="green"/>
+        </w:rPr>
+        <w:t>tagCloud</w:t>
+      </w:r>
+      <w:proofErr w:type="spellEnd"/>
     </w:p>
     <w:p>
       <w:pPr>
@@ -745,8 +951,16 @@
         <w:rPr>
           <w:highlight w:val="green"/>
         </w:rPr>
-        <w:t>Create TagCloud</w:t>
-      </w:r>
+        <w:t xml:space="preserve">Create </w:t>
+      </w:r>
+      <w:proofErr w:type="spellStart"/>
+      <w:r>
+        <w:rPr>
+          <w:highlight w:val="green"/>
+        </w:rPr>
+        <w:t>TagCloud</w:t>
+      </w:r>
+      <w:proofErr w:type="spellEnd"/>
     </w:p>
     <w:p>
       <w:pPr>
@@ -767,8 +981,17 @@
           <w:b/>
           <w:u w:val="single"/>
         </w:rPr>
-        <w:t>Generating TagCloud</w:t>
-      </w:r>
+        <w:t xml:space="preserve">Generating </w:t>
+      </w:r>
+      <w:proofErr w:type="spellStart"/>
+      <w:r>
+        <w:rPr>
+          <w:b/>
+          <w:u w:val="single"/>
+        </w:rPr>
+        <w:t>TagCloud</w:t>
+      </w:r>
+      <w:proofErr w:type="spellEnd"/>
     </w:p>
     <w:p>
       <w:pPr>
@@ -1223,7 +1446,15 @@
         <w:ind w:hanging="359"/>
       </w:pPr>
       <w:r>
-        <w:t>Get Scaling Factor (mention GoWords) and update extracted mentions</w:t>
+        <w:t xml:space="preserve">Get Scaling Factor (mention </w:t>
+      </w:r>
+      <w:proofErr w:type="spellStart"/>
+      <w:r>
+        <w:t>GoWords</w:t>
+      </w:r>
+      <w:proofErr w:type="spellEnd"/>
+      <w:r>
+        <w:t>) and update extracted mentions</w:t>
       </w:r>
     </w:p>
     <w:p>
@@ -1310,7 +1541,15 @@
         <w:ind w:hanging="359"/>
       </w:pPr>
       <w:r>
-        <w:t>Give the node names and respective scores to the TagCloud Library.</w:t>
+        <w:t xml:space="preserve">Give the node names and respective scores to the </w:t>
+      </w:r>
+      <w:proofErr w:type="spellStart"/>
+      <w:r>
+        <w:t>TagCloud</w:t>
+      </w:r>
+      <w:proofErr w:type="spellEnd"/>
+      <w:r>
+        <w:t xml:space="preserve"> Library.</w:t>
       </w:r>
     </w:p>
     <w:p>
@@ -1341,7 +1580,15 @@
         <w:ind w:hanging="359"/>
       </w:pPr>
       <w:r>
-        <w:t>Comparison with Naive Scoring methods (may be without applying gowords and web-context)</w:t>
+        <w:t xml:space="preserve">Comparison with Naive Scoring methods (may be without applying </w:t>
+      </w:r>
+      <w:proofErr w:type="spellStart"/>
+      <w:r>
+        <w:t>gowords</w:t>
+      </w:r>
+      <w:proofErr w:type="spellEnd"/>
+      <w:r>
+        <w:t xml:space="preserve"> and web-context)</w:t>
       </w:r>
     </w:p>
     <w:p>
@@ -1422,6 +1669,7 @@
         </w:numPr>
         <w:spacing w:line="240" w:lineRule="auto"/>
       </w:pPr>
+      <w:proofErr w:type="spellStart"/>
       <w:r>
         <w:rPr>
           <w:color w:val="222222"/>
@@ -1429,7 +1677,37 @@
           <w:szCs w:val="20"/>
           <w:shd w:val="clear" w:color="auto" w:fill="FFFFFF"/>
         </w:rPr>
-        <w:t>Mangold, W. Glynn, and David J. Faulds. "Social media: The new hybrid element of the promotion mix."</w:t>
+        <w:t>Mangold</w:t>
+      </w:r>
+      <w:proofErr w:type="spellEnd"/>
+      <w:r>
+        <w:rPr>
+          <w:color w:val="222222"/>
+          <w:sz w:val="20"/>
+          <w:szCs w:val="20"/>
+          <w:shd w:val="clear" w:color="auto" w:fill="FFFFFF"/>
+        </w:rPr>
+        <w:t xml:space="preserve">, W. Glynn, and David J. </w:t>
+      </w:r>
+      <w:proofErr w:type="spellStart"/>
+      <w:r>
+        <w:rPr>
+          <w:color w:val="222222"/>
+          <w:sz w:val="20"/>
+          <w:szCs w:val="20"/>
+          <w:shd w:val="clear" w:color="auto" w:fill="FFFFFF"/>
+        </w:rPr>
+        <w:t>Faulds</w:t>
+      </w:r>
+      <w:proofErr w:type="spellEnd"/>
+      <w:r>
+        <w:rPr>
+          <w:color w:val="222222"/>
+          <w:sz w:val="20"/>
+          <w:szCs w:val="20"/>
+          <w:shd w:val="clear" w:color="auto" w:fill="FFFFFF"/>
+        </w:rPr>
+        <w:t>. "Social media: The new hybrid element of the promotion mix."</w:t>
       </w:r>
       <w:r>
         <w:rPr>
@@ -1505,13 +1783,41 @@
         </w:numPr>
         <w:spacing w:after="0" w:line="240" w:lineRule="auto"/>
       </w:pPr>
+      <w:proofErr w:type="spellStart"/>
       <w:r>
         <w:rPr>
           <w:rFonts w:ascii="Arial" w:eastAsia="Times New Roman" w:hAnsi="Arial" w:cs="Arial"/>
           <w:color w:val="222222"/>
           <w:shd w:val="clear" w:color="auto" w:fill="FFFFFF"/>
         </w:rPr>
-        <w:t xml:space="preserve">Sarawagi, Sunita. "Information extraction." </w:t>
+        <w:t>Sarawagi</w:t>
+      </w:r>
+      <w:proofErr w:type="spellEnd"/>
+      <w:r>
+        <w:rPr>
+          <w:rFonts w:ascii="Arial" w:eastAsia="Times New Roman" w:hAnsi="Arial" w:cs="Arial"/>
+          <w:color w:val="222222"/>
+          <w:shd w:val="clear" w:color="auto" w:fill="FFFFFF"/>
+        </w:rPr>
+        <w:t xml:space="preserve">, </w:t>
+      </w:r>
+      <w:proofErr w:type="spellStart"/>
+      <w:r>
+        <w:rPr>
+          <w:rFonts w:ascii="Arial" w:eastAsia="Times New Roman" w:hAnsi="Arial" w:cs="Arial"/>
+          <w:color w:val="222222"/>
+          <w:shd w:val="clear" w:color="auto" w:fill="FFFFFF"/>
+        </w:rPr>
+        <w:t>Sunita</w:t>
+      </w:r>
+      <w:proofErr w:type="spellEnd"/>
+      <w:r>
+        <w:rPr>
+          <w:rFonts w:ascii="Arial" w:eastAsia="Times New Roman" w:hAnsi="Arial" w:cs="Arial"/>
+          <w:color w:val="222222"/>
+          <w:shd w:val="clear" w:color="auto" w:fill="FFFFFF"/>
+        </w:rPr>
+        <w:t xml:space="preserve">. "Information extraction." </w:t>
       </w:r>
       <w:r>
         <w:rPr>
@@ -1672,7 +1978,39 @@
           <w:rFonts w:ascii="Arial" w:eastAsia="Times New Roman" w:hAnsi="Arial" w:cs="Arial"/>
           <w:color w:val="000000"/>
         </w:rPr>
-        <w:t xml:space="preserve">Since past few years, social media has become an integral part of modern society. It is now one of the biggest and most reliable sources of information. The social data generated from social media, in the form of tweets, facebook wall-postings, blogs, video blogs (vlogs), etc. can be exploited to analyze the current affairs worldwide. In this paper, we describe 'TweetTrend', an application which uses Twitter </w:t>
+        <w:t>Since past few years, social media has become an integral part of modern society. It is now one of the biggest and most reliable sources of information. The social data generated from social media, in the form of tweets, facebook wall-postings, blogs, video blogs (</w:t>
+      </w:r>
+      <w:proofErr w:type="spellStart"/>
+      <w:r>
+        <w:rPr>
+          <w:rFonts w:ascii="Arial" w:eastAsia="Times New Roman" w:hAnsi="Arial" w:cs="Arial"/>
+          <w:color w:val="000000"/>
+        </w:rPr>
+        <w:t>vlogs</w:t>
+      </w:r>
+      <w:proofErr w:type="spellEnd"/>
+      <w:r>
+        <w:rPr>
+          <w:rFonts w:ascii="Arial" w:eastAsia="Times New Roman" w:hAnsi="Arial" w:cs="Arial"/>
+          <w:color w:val="000000"/>
+        </w:rPr>
+        <w:t>), etc. can be exploited to analyze the current affairs worldwide. In this paper, we describe '</w:t>
+      </w:r>
+      <w:proofErr w:type="spellStart"/>
+      <w:r>
+        <w:rPr>
+          <w:rFonts w:ascii="Arial" w:eastAsia="Times New Roman" w:hAnsi="Arial" w:cs="Arial"/>
+          <w:color w:val="000000"/>
+        </w:rPr>
+        <w:t>TweetTrend</w:t>
+      </w:r>
+      <w:proofErr w:type="spellEnd"/>
+      <w:r>
+        <w:rPr>
+          <w:rFonts w:ascii="Arial" w:eastAsia="Times New Roman" w:hAnsi="Arial" w:cs="Arial"/>
+          <w:color w:val="000000"/>
+        </w:rPr>
+        <w:t xml:space="preserve">', an application which uses Twitter </w:t>
       </w:r>
       <w:r>
         <w:rPr>
@@ -1687,7 +2025,23 @@
           <w:rFonts w:ascii="Arial" w:eastAsia="Times New Roman" w:hAnsi="Arial" w:cs="Arial"/>
           <w:color w:val="000000"/>
         </w:rPr>
-        <w:t xml:space="preserve"> data, i.e., tweets, to analyze the trendy and popular topics, i.e. what is being most discussed, in a particular domain currently. This system can be applied to any area in general, provided we have its knowledge base, and having some specific knowledge about it will also help in optimizing the system. In our case, we have chosen 'english movies' as our area, and using a large set of tweets </w:t>
+        <w:t xml:space="preserve"> data, i.e., tweets, to analyze the trendy and popular topics, i.e. what is being most discussed, in a particular domain currently. This system can be applied to any area in general, provided we have its knowledge base, and having some specific knowledge about it will also help in optimizing the system. In our case, we have chosen '</w:t>
+      </w:r>
+      <w:proofErr w:type="spellStart"/>
+      <w:r>
+        <w:rPr>
+          <w:rFonts w:ascii="Arial" w:eastAsia="Times New Roman" w:hAnsi="Arial" w:cs="Arial"/>
+          <w:color w:val="000000"/>
+        </w:rPr>
+        <w:t>english</w:t>
+      </w:r>
+      <w:proofErr w:type="spellEnd"/>
+      <w:r>
+        <w:rPr>
+          <w:rFonts w:ascii="Arial" w:eastAsia="Times New Roman" w:hAnsi="Arial" w:cs="Arial"/>
+          <w:color w:val="000000"/>
+        </w:rPr>
+        <w:t xml:space="preserve"> movies' as our area, and using a large set of tweets </w:t>
       </w:r>
       <w:r>
         <w:rPr>
@@ -1968,7 +2322,23 @@
           <w:color w:val="000000"/>
         </w:rPr>
         <w:tab/>
-        <w:t>Using domain knowledge (Movie Actors) - [Movie Cast Trie, its use]</w:t>
+        <w:t xml:space="preserve">Using domain knowledge (Movie Actors) - [Movie Cast </w:t>
+      </w:r>
+      <w:proofErr w:type="spellStart"/>
+      <w:r>
+        <w:rPr>
+          <w:rFonts w:ascii="Arial" w:eastAsia="Times New Roman" w:hAnsi="Arial" w:cs="Arial"/>
+          <w:color w:val="000000"/>
+        </w:rPr>
+        <w:t>Trie</w:t>
+      </w:r>
+      <w:proofErr w:type="spellEnd"/>
+      <w:r>
+        <w:rPr>
+          <w:rFonts w:ascii="Arial" w:eastAsia="Times New Roman" w:hAnsi="Arial" w:cs="Arial"/>
+          <w:color w:val="000000"/>
+        </w:rPr>
+        <w:t>, its use]</w:t>
       </w:r>
     </w:p>
     <w:p>
@@ -2160,7 +2530,23 @@
           <w:rFonts w:ascii="Arial" w:eastAsia="Times New Roman" w:hAnsi="Arial" w:cs="Arial"/>
           <w:color w:val="000000"/>
         </w:rPr>
-        <w:t>. On the next query by user, we parse the score mapping file and find out the score of the relevant nodes, thus preparing the tagcloud as an output. Now, we go through each and every step of processing the tweet.</w:t>
+        <w:t xml:space="preserve">. On the next query by user, we parse the score mapping file and find out the score of the relevant nodes, thus preparing the </w:t>
+      </w:r>
+      <w:proofErr w:type="spellStart"/>
+      <w:r>
+        <w:rPr>
+          <w:rFonts w:ascii="Arial" w:eastAsia="Times New Roman" w:hAnsi="Arial" w:cs="Arial"/>
+          <w:color w:val="000000"/>
+        </w:rPr>
+        <w:t>tagcloud</w:t>
+      </w:r>
+      <w:proofErr w:type="spellEnd"/>
+      <w:r>
+        <w:rPr>
+          <w:rFonts w:ascii="Arial" w:eastAsia="Times New Roman" w:hAnsi="Arial" w:cs="Arial"/>
+          <w:color w:val="000000"/>
+        </w:rPr>
+        <w:t xml:space="preserve"> as an output. Now, we go through each and every step of processing the tweet.</w:t>
       </w:r>
     </w:p>
     <w:p>
@@ -2519,7 +2905,23 @@
           <w:rFonts w:ascii="Arial" w:eastAsia="Times New Roman" w:hAnsi="Arial" w:cs="Arial"/>
           <w:color w:val="000000"/>
         </w:rPr>
-        <w:t>English words in a trie data structure, against which we compare the tokens we get after splitting the message string over delimiters</w:t>
+        <w:t xml:space="preserve">English words in a </w:t>
+      </w:r>
+      <w:proofErr w:type="spellStart"/>
+      <w:r>
+        <w:rPr>
+          <w:rFonts w:ascii="Arial" w:eastAsia="Times New Roman" w:hAnsi="Arial" w:cs="Arial"/>
+          <w:color w:val="000000"/>
+        </w:rPr>
+        <w:t>trie</w:t>
+      </w:r>
+      <w:proofErr w:type="spellEnd"/>
+      <w:r>
+        <w:rPr>
+          <w:rFonts w:ascii="Arial" w:eastAsia="Times New Roman" w:hAnsi="Arial" w:cs="Arial"/>
+          <w:color w:val="000000"/>
+        </w:rPr>
+        <w:t xml:space="preserve"> data structure, against which we compare the tokens we get after splitting the message string over delimiters</w:t>
       </w:r>
       <w:r>
         <w:rPr>
@@ -2551,7 +2953,67 @@
           <w:rFonts w:ascii="Arial" w:eastAsia="Times New Roman" w:hAnsi="Arial" w:cs="Arial"/>
           <w:color w:val="000000"/>
         </w:rPr>
-        <w:t xml:space="preserve"> In our algorithm, we give more weight to the hashtags, in the sense that if a hashtag mentions a movies, we are more confident that the tweet is talking about that movie. Hence, we maintain two different type of message tokens</w:t>
+        <w:t xml:space="preserve"> In our algorithm, we give more weight to the </w:t>
+      </w:r>
+      <w:proofErr w:type="spellStart"/>
+      <w:r>
+        <w:rPr>
+          <w:rFonts w:ascii="Arial" w:eastAsia="Times New Roman" w:hAnsi="Arial" w:cs="Arial"/>
+          <w:color w:val="000000"/>
+        </w:rPr>
+        <w:t>hashtags</w:t>
+      </w:r>
+      <w:proofErr w:type="spellEnd"/>
+      <w:r>
+        <w:rPr>
+          <w:rFonts w:ascii="Arial" w:eastAsia="Times New Roman" w:hAnsi="Arial" w:cs="Arial"/>
+          <w:color w:val="000000"/>
+        </w:rPr>
+        <w:t xml:space="preserve">, in the sense that if a </w:t>
+      </w:r>
+      <w:proofErr w:type="spellStart"/>
+      <w:r>
+        <w:rPr>
+          <w:rFonts w:ascii="Arial" w:eastAsia="Times New Roman" w:hAnsi="Arial" w:cs="Arial"/>
+          <w:color w:val="000000"/>
+        </w:rPr>
+        <w:t>hashtag</w:t>
+      </w:r>
+      <w:proofErr w:type="spellEnd"/>
+      <w:r>
+        <w:rPr>
+          <w:rFonts w:ascii="Arial" w:eastAsia="Times New Roman" w:hAnsi="Arial" w:cs="Arial"/>
+          <w:color w:val="000000"/>
+        </w:rPr>
+        <w:t xml:space="preserve"> mentions a movies, we are more confident that the tweet is talking about that movie</w:t>
+      </w:r>
+      <w:r>
+        <w:rPr>
+          <w:rFonts w:ascii="Arial" w:eastAsia="Times New Roman" w:hAnsi="Arial" w:cs="Arial"/>
+          <w:color w:val="000000"/>
+        </w:rPr>
+        <w:t>, hence, we give relatively higher score to that mention</w:t>
+      </w:r>
+      <w:r>
+        <w:rPr>
+          <w:rFonts w:ascii="Arial" w:eastAsia="Times New Roman" w:hAnsi="Arial" w:cs="Arial"/>
+          <w:color w:val="000000"/>
+        </w:rPr>
+        <w:t xml:space="preserve">. Hence, we maintain two different type of </w:t>
+      </w:r>
+      <w:r>
+        <w:rPr>
+          <w:rFonts w:ascii="Arial" w:eastAsia="Times New Roman" w:hAnsi="Arial" w:cs="Arial"/>
+          <w:color w:val="000000"/>
+        </w:rPr>
+        <w:t xml:space="preserve">tweet </w:t>
+      </w:r>
+      <w:r>
+        <w:rPr>
+          <w:rFonts w:ascii="Arial" w:eastAsia="Times New Roman" w:hAnsi="Arial" w:cs="Arial"/>
+          <w:color w:val="000000"/>
+        </w:rPr>
+        <w:t>message tokens</w:t>
       </w:r>
       <w:r>
         <w:rPr>
@@ -2614,7 +3076,49 @@
           <w:rFonts w:ascii="Arial" w:eastAsia="Times New Roman" w:hAnsi="Arial" w:cs="Arial"/>
           <w:color w:val="000000"/>
         </w:rPr>
-        <w:t xml:space="preserve">So, the set of tokens which are left with us now are the clean and the relevant text that we need to process to identify the mention of the movies in the tweet. </w:t>
+        <w:t xml:space="preserve">So, </w:t>
+      </w:r>
+      <w:r>
+        <w:rPr>
+          <w:rFonts w:ascii="Arial" w:eastAsia="Times New Roman" w:hAnsi="Arial" w:cs="Arial"/>
+          <w:color w:val="000000"/>
+        </w:rPr>
+        <w:t xml:space="preserve">now </w:t>
+      </w:r>
+      <w:r>
+        <w:rPr>
+          <w:rFonts w:ascii="Arial" w:eastAsia="Times New Roman" w:hAnsi="Arial" w:cs="Arial"/>
+          <w:color w:val="000000"/>
+        </w:rPr>
+        <w:t>the set of</w:t>
+      </w:r>
+      <w:r>
+        <w:rPr>
+          <w:rFonts w:ascii="Arial" w:eastAsia="Times New Roman" w:hAnsi="Arial" w:cs="Arial"/>
+          <w:color w:val="000000"/>
+        </w:rPr>
+        <w:t xml:space="preserve"> generated</w:t>
+      </w:r>
+      <w:r>
+        <w:rPr>
+          <w:rFonts w:ascii="Arial" w:eastAsia="Times New Roman" w:hAnsi="Arial" w:cs="Arial"/>
+          <w:color w:val="000000"/>
+        </w:rPr>
+        <w:t xml:space="preserve"> tokens are the clean and </w:t>
+      </w:r>
+      <w:r>
+        <w:rPr>
+          <w:rFonts w:ascii="Arial" w:eastAsia="Times New Roman" w:hAnsi="Arial" w:cs="Arial"/>
+          <w:color w:val="000000"/>
+        </w:rPr>
+        <w:t>contain</w:t>
+      </w:r>
+      <w:r>
+        <w:rPr>
+          <w:rFonts w:ascii="Arial" w:eastAsia="Times New Roman" w:hAnsi="Arial" w:cs="Arial"/>
+          <w:color w:val="000000"/>
+        </w:rPr>
+        <w:t xml:space="preserve"> relevant text that we need to process to identify mention of the movies in the tweet. </w:t>
       </w:r>
     </w:p>
     <w:p>
@@ -2674,7 +3178,23 @@
           <w:rFonts w:ascii="Arial" w:eastAsia="Times New Roman" w:hAnsi="Arial" w:cs="Arial"/>
           <w:color w:val="000000"/>
         </w:rPr>
-        <w:t>Going through the tweets in the data source provided, we observed that users generally include one or more web urls in their tweet to describe what they are alluding to.</w:t>
+        <w:t xml:space="preserve">Going through the tweets in the data source provided, we observed that users generally include one or more web </w:t>
+      </w:r>
+      <w:proofErr w:type="spellStart"/>
+      <w:r>
+        <w:rPr>
+          <w:rFonts w:ascii="Arial" w:eastAsia="Times New Roman" w:hAnsi="Arial" w:cs="Arial"/>
+          <w:color w:val="000000"/>
+        </w:rPr>
+        <w:t>urls</w:t>
+      </w:r>
+      <w:proofErr w:type="spellEnd"/>
+      <w:r>
+        <w:rPr>
+          <w:rFonts w:ascii="Arial" w:eastAsia="Times New Roman" w:hAnsi="Arial" w:cs="Arial"/>
+          <w:color w:val="000000"/>
+        </w:rPr>
+        <w:t xml:space="preserve"> in their tweet to describe what they are alluding to.</w:t>
       </w:r>
       <w:r>
         <w:rPr>
@@ -2688,7 +3208,23 @@
           <w:rFonts w:ascii="Arial" w:eastAsia="Times New Roman" w:hAnsi="Arial" w:cs="Arial"/>
           <w:color w:val="000000"/>
         </w:rPr>
-        <w:t xml:space="preserve"> So, we firstly check if the tweet contains any web url. If it does, we get the title of the corresponding web page, and consider it </w:t>
+        <w:t xml:space="preserve"> So, we firstly check if the tweet contains any web </w:t>
+      </w:r>
+      <w:proofErr w:type="spellStart"/>
+      <w:r>
+        <w:rPr>
+          <w:rFonts w:ascii="Arial" w:eastAsia="Times New Roman" w:hAnsi="Arial" w:cs="Arial"/>
+          <w:color w:val="000000"/>
+        </w:rPr>
+        <w:t>url</w:t>
+      </w:r>
+      <w:proofErr w:type="spellEnd"/>
+      <w:r>
+        <w:rPr>
+          <w:rFonts w:ascii="Arial" w:eastAsia="Times New Roman" w:hAnsi="Arial" w:cs="Arial"/>
+          <w:color w:val="000000"/>
+        </w:rPr>
+        <w:t xml:space="preserve">. If it does, we get the title of the corresponding web page, and consider it </w:t>
       </w:r>
       <w:r>
         <w:rPr>
@@ -3001,7 +3537,21 @@
           <w:rFonts w:ascii="Arial" w:eastAsia="Times New Roman" w:hAnsi="Arial" w:cs="Arial"/>
           <w:color w:val="000000"/>
         </w:rPr>
-        <w:t xml:space="preserve">As our domain knowledge, we maintain a </w:t>
+        <w:t xml:space="preserve">As our domain </w:t>
+      </w:r>
+      <w:r>
+        <w:rPr>
+          <w:rFonts w:ascii="Arial" w:eastAsia="Times New Roman" w:hAnsi="Arial" w:cs="Arial"/>
+          <w:color w:val="000000"/>
+        </w:rPr>
+        <w:t>is related to movies</w:t>
+      </w:r>
+      <w:r>
+        <w:rPr>
+          <w:rFonts w:ascii="Arial" w:eastAsia="Times New Roman" w:hAnsi="Arial" w:cs="Arial"/>
+          <w:color w:val="000000"/>
+        </w:rPr>
+        <w:t xml:space="preserve">, we maintain a </w:t>
       </w:r>
       <w:r>
         <w:rPr>
@@ -3036,28 +3586,74 @@
           <w:rFonts w:ascii="Arial" w:eastAsia="Times New Roman" w:hAnsi="Arial" w:cs="Arial"/>
           <w:color w:val="000000"/>
         </w:rPr>
-        <w:t xml:space="preserve"> in a trie data structure</w:t>
-      </w:r>
-      <w:r>
-        <w:rPr>
-          <w:rFonts w:ascii="Arial" w:eastAsia="Times New Roman" w:hAnsi="Arial" w:cs="Arial"/>
-          <w:color w:val="000000"/>
-        </w:rPr>
-        <w:t>. In the leaf (instance) nodes of the trie, we store the list of node identifiers corresponding to the movies, in which those actors have acted</w:t>
-      </w:r>
-      <w:r>
-        <w:rPr>
-          <w:rFonts w:ascii="Arial" w:eastAsia="Times New Roman" w:hAnsi="Arial" w:cs="Arial"/>
-          <w:color w:val="000000"/>
-        </w:rPr>
-        <w:t xml:space="preserve">, </w:t>
-      </w:r>
-      <w:r>
-        <w:rPr>
-          <w:rFonts w:ascii="Arial" w:eastAsia="Times New Roman" w:hAnsi="Arial" w:cs="Arial"/>
-          <w:color w:val="000000"/>
-        </w:rPr>
-        <w:t>in the taxonomy. For instance, if 'Tom Hanks</w:t>
+        <w:t xml:space="preserve"> in a </w:t>
+      </w:r>
+      <w:proofErr w:type="spellStart"/>
+      <w:r>
+        <w:rPr>
+          <w:rFonts w:ascii="Arial" w:eastAsia="Times New Roman" w:hAnsi="Arial" w:cs="Arial"/>
+          <w:color w:val="000000"/>
+        </w:rPr>
+        <w:t>trie</w:t>
+      </w:r>
+      <w:proofErr w:type="spellEnd"/>
+      <w:r>
+        <w:rPr>
+          <w:rFonts w:ascii="Arial" w:eastAsia="Times New Roman" w:hAnsi="Arial" w:cs="Arial"/>
+          <w:color w:val="000000"/>
+        </w:rPr>
+        <w:t xml:space="preserve"> data structure</w:t>
+      </w:r>
+      <w:r>
+        <w:rPr>
+          <w:rFonts w:ascii="Arial" w:eastAsia="Times New Roman" w:hAnsi="Arial" w:cs="Arial"/>
+          <w:color w:val="000000"/>
+        </w:rPr>
+        <w:t xml:space="preserve">. In the leaf (instance) nodes of the </w:t>
+      </w:r>
+      <w:proofErr w:type="spellStart"/>
+      <w:r>
+        <w:rPr>
+          <w:rFonts w:ascii="Arial" w:eastAsia="Times New Roman" w:hAnsi="Arial" w:cs="Arial"/>
+          <w:color w:val="000000"/>
+        </w:rPr>
+        <w:t>trie</w:t>
+      </w:r>
+      <w:proofErr w:type="spellEnd"/>
+      <w:r>
+        <w:rPr>
+          <w:rFonts w:ascii="Arial" w:eastAsia="Times New Roman" w:hAnsi="Arial" w:cs="Arial"/>
+          <w:color w:val="000000"/>
+        </w:rPr>
+        <w:t>, we store the list of node identifiers corresponding to the movies</w:t>
+      </w:r>
+      <w:r>
+        <w:rPr>
+          <w:rFonts w:ascii="Arial" w:eastAsia="Times New Roman" w:hAnsi="Arial" w:cs="Arial"/>
+          <w:color w:val="000000"/>
+        </w:rPr>
+        <w:t xml:space="preserve"> in the taxonomy</w:t>
+      </w:r>
+      <w:r>
+        <w:rPr>
+          <w:rFonts w:ascii="Arial" w:eastAsia="Times New Roman" w:hAnsi="Arial" w:cs="Arial"/>
+          <w:color w:val="000000"/>
+        </w:rPr>
+        <w:t xml:space="preserve">, in which those actors </w:t>
+      </w:r>
+      <w:r>
+        <w:rPr>
+          <w:rFonts w:ascii="Arial" w:eastAsia="Times New Roman" w:hAnsi="Arial" w:cs="Arial"/>
+          <w:color w:val="000000"/>
+        </w:rPr>
+        <w:t>are casted</w:t>
+      </w:r>
+      <w:r>
+        <w:rPr>
+          <w:rFonts w:ascii="Arial" w:eastAsia="Times New Roman" w:hAnsi="Arial" w:cs="Arial"/>
+          <w:color w:val="000000"/>
+        </w:rPr>
+        <w:t>. For instance, if 'Tom Hanks</w:t>
       </w:r>
       <w:r>
         <w:rPr>
@@ -3071,7 +3667,53 @@
           <w:rFonts w:ascii="Arial" w:eastAsia="Times New Roman" w:hAnsi="Arial" w:cs="Arial"/>
           <w:color w:val="000000"/>
         </w:rPr>
-        <w:t xml:space="preserve"> is one of the leaf nodes in the trie, we may store [1, 3] in it, if in the taxonomy of movies, there are two of his movies with the node names 'The Terminal' and 'Caste Away' with </w:t>
+        <w:t xml:space="preserve"> is one of the leaf nodes in the </w:t>
+      </w:r>
+      <w:proofErr w:type="spellStart"/>
+      <w:r>
+        <w:rPr>
+          <w:rFonts w:ascii="Arial" w:eastAsia="Times New Roman" w:hAnsi="Arial" w:cs="Arial"/>
+          <w:color w:val="000000"/>
+        </w:rPr>
+        <w:t>trie</w:t>
+      </w:r>
+      <w:proofErr w:type="spellEnd"/>
+      <w:r>
+        <w:rPr>
+          <w:rFonts w:ascii="Arial" w:eastAsia="Times New Roman" w:hAnsi="Arial" w:cs="Arial"/>
+          <w:color w:val="000000"/>
+        </w:rPr>
+        <w:t>, we may store [1, 3] in it, if in the taxonomy of movies, there are two of his movies with the node names 'The Terminal' and 'Caste Away' with node ids 1 and 3 respectively.</w:t>
+      </w:r>
+      <w:r>
+        <w:rPr>
+          <w:rFonts w:ascii="Arial" w:eastAsia="Times New Roman" w:hAnsi="Arial" w:cs="Arial"/>
+          <w:color w:val="000000"/>
+        </w:rPr>
+        <w:t xml:space="preserve"> </w:t>
+      </w:r>
+      <w:r>
+        <w:rPr>
+          <w:rFonts w:ascii="Arial" w:eastAsia="Times New Roman" w:hAnsi="Arial" w:cs="Arial"/>
+          <w:color w:val="000000"/>
+        </w:rPr>
+        <w:t xml:space="preserve">We are using this </w:t>
+      </w:r>
+      <w:proofErr w:type="spellStart"/>
+      <w:r>
+        <w:rPr>
+          <w:rFonts w:ascii="Arial" w:eastAsia="Times New Roman" w:hAnsi="Arial" w:cs="Arial"/>
+          <w:color w:val="000000"/>
+        </w:rPr>
+        <w:t>trie</w:t>
+      </w:r>
+      <w:proofErr w:type="spellEnd"/>
+      <w:r>
+        <w:rPr>
+          <w:rFonts w:ascii="Arial" w:eastAsia="Times New Roman" w:hAnsi="Arial" w:cs="Arial"/>
+          <w:color w:val="000000"/>
+        </w:rPr>
+        <w:t xml:space="preserve"> to lookup for any mentions of </w:t>
       </w:r>
       <w:r>
         <w:rPr>
@@ -3079,7 +3721,82 @@
           <w:color w:val="000000"/>
         </w:rPr>
         <w:lastRenderedPageBreak/>
-        <w:t>node ids 1 and 3 respectively.</w:t>
+        <w:t xml:space="preserve">the movie actors, and if </w:t>
+      </w:r>
+      <w:r>
+        <w:rPr>
+          <w:rFonts w:ascii="Arial" w:eastAsia="Times New Roman" w:hAnsi="Arial" w:cs="Arial"/>
+          <w:color w:val="000000"/>
+        </w:rPr>
+        <w:t xml:space="preserve">we </w:t>
+      </w:r>
+      <w:r>
+        <w:rPr>
+          <w:rFonts w:ascii="Arial" w:eastAsia="Times New Roman" w:hAnsi="Arial" w:cs="Arial"/>
+          <w:color w:val="000000"/>
+        </w:rPr>
+        <w:t>find any actor name p</w:t>
+      </w:r>
+      <w:r>
+        <w:rPr>
+          <w:rFonts w:ascii="Arial" w:eastAsia="Times New Roman" w:hAnsi="Arial" w:cs="Arial"/>
+          <w:color w:val="000000"/>
+        </w:rPr>
+        <w:t xml:space="preserve">resent in the tweet, we add </w:t>
+      </w:r>
+      <w:r>
+        <w:rPr>
+          <w:rFonts w:ascii="Arial" w:eastAsia="Times New Roman" w:hAnsi="Arial" w:cs="Arial"/>
+          <w:color w:val="000000"/>
+        </w:rPr>
+        <w:t>the mentions of all his/her movies present in the taxonomy while giving them a relatively low score</w:t>
+      </w:r>
+    </w:p>
+    <w:p>
+      <w:pPr>
+        <w:spacing w:after="0" w:line="240" w:lineRule="auto"/>
+        <w:rPr>
+          <w:rFonts w:ascii="Arial" w:eastAsia="Times New Roman" w:hAnsi="Arial" w:cs="Arial"/>
+          <w:color w:val="000000"/>
+        </w:rPr>
+      </w:pPr>
+    </w:p>
+    <w:p>
+      <w:pPr>
+        <w:spacing w:after="0" w:line="240" w:lineRule="auto"/>
+        <w:rPr>
+          <w:rFonts w:ascii="Arial" w:eastAsia="Times New Roman" w:hAnsi="Arial" w:cs="Arial"/>
+          <w:color w:val="000000"/>
+        </w:rPr>
+      </w:pPr>
+      <w:r>
+        <w:rPr>
+          <w:rFonts w:ascii="Arial" w:eastAsia="Times New Roman" w:hAnsi="Arial" w:cs="Arial"/>
+          <w:color w:val="000000"/>
+        </w:rPr>
+        <w:t xml:space="preserve">We observed a </w:t>
+      </w:r>
+      <w:r>
+        <w:rPr>
+          <w:rFonts w:ascii="Arial" w:eastAsia="Times New Roman" w:hAnsi="Arial" w:cs="Arial"/>
+          <w:color w:val="000000"/>
+          <w:highlight w:val="red"/>
+        </w:rPr>
+        <w:t>significant amount of increase in Precision/Recall</w:t>
+      </w:r>
+      <w:r>
+        <w:rPr>
+          <w:rFonts w:ascii="Arial" w:eastAsia="Times New Roman" w:hAnsi="Arial" w:cs="Arial"/>
+          <w:color w:val="000000"/>
+        </w:rPr>
+        <w:t xml:space="preserve"> after we use</w:t>
+      </w:r>
+      <w:r>
+        <w:rPr>
+          <w:rFonts w:ascii="Arial" w:eastAsia="Times New Roman" w:hAnsi="Arial" w:cs="Arial"/>
+          <w:color w:val="000000"/>
+        </w:rPr>
+        <w:t>d</w:t>
       </w:r>
       <w:r>
         <w:rPr>
@@ -3093,28 +3810,7 @@
           <w:rFonts w:ascii="Arial" w:eastAsia="Times New Roman" w:hAnsi="Arial" w:cs="Arial"/>
           <w:color w:val="000000"/>
         </w:rPr>
-        <w:t xml:space="preserve">We are using this trie to lookup for any mentions of the movie actors, and if </w:t>
-      </w:r>
-      <w:r>
-        <w:rPr>
-          <w:rFonts w:ascii="Arial" w:eastAsia="Times New Roman" w:hAnsi="Arial" w:cs="Arial"/>
-          <w:color w:val="000000"/>
-        </w:rPr>
-        <w:t xml:space="preserve">we </w:t>
-      </w:r>
-      <w:r>
-        <w:rPr>
-          <w:rFonts w:ascii="Arial" w:eastAsia="Times New Roman" w:hAnsi="Arial" w:cs="Arial"/>
-          <w:color w:val="000000"/>
-        </w:rPr>
-        <w:t>find any actor name p</w:t>
-      </w:r>
-      <w:r>
-        <w:rPr>
-          <w:rFonts w:ascii="Arial" w:eastAsia="Times New Roman" w:hAnsi="Arial" w:cs="Arial"/>
-          <w:color w:val="000000"/>
-        </w:rPr>
-        <w:t xml:space="preserve">resent in the tweet, we add </w:t>
+        <w:t xml:space="preserve">our domain knowledge, showing that use of domain specific knowledge can </w:t>
       </w:r>
     </w:p>
     <w:p>
@@ -3125,6 +3821,13 @@
           <w:color w:val="000000"/>
         </w:rPr>
       </w:pPr>
+      <w:r>
+        <w:rPr>
+          <w:rFonts w:ascii="Arial" w:eastAsia="Times New Roman" w:hAnsi="Arial" w:cs="Arial"/>
+          <w:color w:val="000000"/>
+        </w:rPr>
+        <w:t xml:space="preserve">Hence, we show </w:t>
+      </w:r>
     </w:p>
     <w:p>
       <w:pPr>
@@ -3134,114 +3837,62 @@
           <w:color w:val="000000"/>
         </w:rPr>
       </w:pPr>
-      <w:r>
-        <w:rPr>
-          <w:rFonts w:ascii="Arial" w:eastAsia="Times New Roman" w:hAnsi="Arial" w:cs="Arial"/>
-          <w:color w:val="000000"/>
-        </w:rPr>
-        <w:t xml:space="preserve">We observed a </w:t>
-      </w:r>
-      <w:r>
-        <w:rPr>
-          <w:rFonts w:ascii="Arial" w:eastAsia="Times New Roman" w:hAnsi="Arial" w:cs="Arial"/>
-          <w:color w:val="000000"/>
-          <w:highlight w:val="red"/>
-        </w:rPr>
-        <w:t>significant amount of increase in Precision/Recall</w:t>
-      </w:r>
-      <w:r>
-        <w:rPr>
-          <w:rFonts w:ascii="Arial" w:eastAsia="Times New Roman" w:hAnsi="Arial" w:cs="Arial"/>
-          <w:color w:val="000000"/>
-        </w:rPr>
-        <w:t xml:space="preserve"> after we use</w:t>
-      </w:r>
-      <w:r>
-        <w:rPr>
-          <w:rFonts w:ascii="Arial" w:eastAsia="Times New Roman" w:hAnsi="Arial" w:cs="Arial"/>
-          <w:color w:val="000000"/>
-        </w:rPr>
-        <w:t>d</w:t>
-      </w:r>
+    </w:p>
+    <w:p>
+      <w:pPr>
+        <w:spacing w:after="0" w:line="240" w:lineRule="auto"/>
+        <w:rPr>
+          <w:rFonts w:ascii="Arial" w:eastAsia="Times New Roman" w:hAnsi="Arial" w:cs="Arial"/>
+          <w:color w:val="000000"/>
+        </w:rPr>
+      </w:pPr>
+      <w:r>
+        <w:rPr>
+          <w:rFonts w:ascii="Arial" w:eastAsia="Times New Roman" w:hAnsi="Arial" w:cs="Arial"/>
+          <w:color w:val="000000"/>
+        </w:rPr>
+        <w:t xml:space="preserve">we use the references of movie casts (actors in the movie) in the tweets to identify if the movie in which they have acted is being talked about. For instance, people are talking a lot about a movie, </w:t>
+      </w:r>
+    </w:p>
+    <w:p>
+      <w:pPr>
+        <w:spacing w:after="0" w:line="240" w:lineRule="auto"/>
+        <w:rPr>
+          <w:rFonts w:ascii="Arial" w:eastAsia="Times New Roman" w:hAnsi="Arial" w:cs="Arial"/>
+          <w:color w:val="000000"/>
+        </w:rPr>
+      </w:pPr>
+    </w:p>
+    <w:p>
+      <w:pPr>
+        <w:spacing w:after="0" w:line="240" w:lineRule="auto"/>
+        <w:rPr>
+          <w:rFonts w:ascii="Arial" w:eastAsia="Times New Roman" w:hAnsi="Arial" w:cs="Arial"/>
+          <w:color w:val="000000"/>
+        </w:rPr>
+      </w:pPr>
+      <w:r>
+        <w:rPr>
+          <w:rFonts w:ascii="Arial" w:eastAsia="Times New Roman" w:hAnsi="Arial" w:cs="Arial"/>
+          <w:color w:val="000000"/>
+        </w:rPr>
+        <w:t xml:space="preserve">We use the prefix map (as used in </w:t>
+      </w:r>
+      <w:proofErr w:type="spellStart"/>
+      <w:r>
+        <w:rPr>
+          <w:rFonts w:ascii="Arial" w:eastAsia="Times New Roman" w:hAnsi="Arial" w:cs="Arial"/>
+          <w:color w:val="000000"/>
+        </w:rPr>
+        <w:t>Doctagger</w:t>
+      </w:r>
+      <w:proofErr w:type="spellEnd"/>
       <w:r>
         <w:rPr>
           <w:rFonts w:ascii="Arial" w:eastAsia="Times New Roman" w:hAnsi="Arial" w:cs="Arial"/>
           <w:color w:val="000000"/>
         </w:rPr>
         <w:t xml:space="preserve"> </w:t>
-      </w:r>
-      <w:r>
-        <w:rPr>
-          <w:rFonts w:ascii="Arial" w:eastAsia="Times New Roman" w:hAnsi="Arial" w:cs="Arial"/>
-          <w:color w:val="000000"/>
-        </w:rPr>
-        <w:t xml:space="preserve">our domain knowledge, showing that use of domain specific knowledge can </w:t>
-      </w:r>
-    </w:p>
-    <w:p>
-      <w:pPr>
-        <w:spacing w:after="0" w:line="240" w:lineRule="auto"/>
-        <w:rPr>
-          <w:rFonts w:ascii="Arial" w:eastAsia="Times New Roman" w:hAnsi="Arial" w:cs="Arial"/>
-          <w:color w:val="000000"/>
-        </w:rPr>
-      </w:pPr>
-      <w:r>
-        <w:rPr>
-          <w:rFonts w:ascii="Arial" w:eastAsia="Times New Roman" w:hAnsi="Arial" w:cs="Arial"/>
-          <w:color w:val="000000"/>
-        </w:rPr>
-        <w:t xml:space="preserve">Hence, we show </w:t>
-      </w:r>
-    </w:p>
-    <w:p>
-      <w:pPr>
-        <w:spacing w:after="0" w:line="240" w:lineRule="auto"/>
-        <w:rPr>
-          <w:rFonts w:ascii="Arial" w:eastAsia="Times New Roman" w:hAnsi="Arial" w:cs="Arial"/>
-          <w:color w:val="000000"/>
-        </w:rPr>
-      </w:pPr>
-    </w:p>
-    <w:p>
-      <w:pPr>
-        <w:spacing w:after="0" w:line="240" w:lineRule="auto"/>
-        <w:rPr>
-          <w:rFonts w:ascii="Arial" w:eastAsia="Times New Roman" w:hAnsi="Arial" w:cs="Arial"/>
-          <w:color w:val="000000"/>
-        </w:rPr>
-      </w:pPr>
-      <w:r>
-        <w:rPr>
-          <w:rFonts w:ascii="Arial" w:eastAsia="Times New Roman" w:hAnsi="Arial" w:cs="Arial"/>
-          <w:color w:val="000000"/>
-        </w:rPr>
-        <w:t xml:space="preserve">we use the references of movie casts (actors in the movie) in the tweets to identify if the movie in which they have acted is being talked about. For instance, people are talking a lot about a movie, </w:t>
-      </w:r>
-    </w:p>
-    <w:p>
-      <w:pPr>
-        <w:spacing w:after="0" w:line="240" w:lineRule="auto"/>
-        <w:rPr>
-          <w:rFonts w:ascii="Arial" w:eastAsia="Times New Roman" w:hAnsi="Arial" w:cs="Arial"/>
-          <w:color w:val="000000"/>
-        </w:rPr>
-      </w:pPr>
-    </w:p>
-    <w:p>
-      <w:pPr>
-        <w:spacing w:after="0" w:line="240" w:lineRule="auto"/>
-        <w:rPr>
-          <w:rFonts w:ascii="Arial" w:eastAsia="Times New Roman" w:hAnsi="Arial" w:cs="Arial"/>
-          <w:color w:val="000000"/>
-        </w:rPr>
-      </w:pPr>
-      <w:r>
-        <w:rPr>
-          <w:rFonts w:ascii="Arial" w:eastAsia="Times New Roman" w:hAnsi="Arial" w:cs="Arial"/>
-          <w:color w:val="000000"/>
-        </w:rPr>
-        <w:t xml:space="preserve">We use the prefix map (as used in Doctagger </w:t>
       </w:r>
       <w:r>
         <w:rPr>
@@ -3304,7 +3955,23 @@
           <w:color w:val="000000"/>
         </w:rPr>
         <w:tab/>
-        <w:t>Get Scaling Factor (mention GoWords) and update extracted mentions</w:t>
+        <w:t xml:space="preserve">Get Scaling Factor (mention </w:t>
+      </w:r>
+      <w:proofErr w:type="spellStart"/>
+      <w:r>
+        <w:rPr>
+          <w:rFonts w:ascii="Arial" w:eastAsia="Times New Roman" w:hAnsi="Arial" w:cs="Arial"/>
+          <w:color w:val="000000"/>
+        </w:rPr>
+        <w:t>GoWords</w:t>
+      </w:r>
+      <w:proofErr w:type="spellEnd"/>
+      <w:r>
+        <w:rPr>
+          <w:rFonts w:ascii="Arial" w:eastAsia="Times New Roman" w:hAnsi="Arial" w:cs="Arial"/>
+          <w:color w:val="000000"/>
+        </w:rPr>
+        <w:t>) and update extracted mentions</w:t>
       </w:r>
     </w:p>
     <w:p>

</xml_diff>

<commit_message>
Adding a method to round off score values.
</commit_message>
<xml_diff>
--- a/Final_Report/PROJECTREPORT.docx
+++ b/Final_Report/PROJECTREPORT.docx
@@ -217,15 +217,7 @@
         <w:ind w:right="760"/>
       </w:pPr>
       <w:r>
-        <w:t xml:space="preserve">Sample tweet </w:t>
-      </w:r>
-      <w:proofErr w:type="spellStart"/>
-      <w:r>
-        <w:t>json</w:t>
-      </w:r>
-      <w:proofErr w:type="spellEnd"/>
-      <w:r>
-        <w:t>:</w:t>
+        <w:t>Sample tweet json:</w:t>
       </w:r>
     </w:p>
     <w:p>
@@ -253,15 +245,7 @@
         <w:ind w:right="760"/>
       </w:pPr>
       <w:r>
-        <w:t xml:space="preserve">Real World tweet </w:t>
-      </w:r>
-      <w:proofErr w:type="spellStart"/>
-      <w:r>
-        <w:t>json</w:t>
-      </w:r>
-      <w:proofErr w:type="spellEnd"/>
-      <w:r>
-        <w:t>:</w:t>
+        <w:t>Real World tweet json:</w:t>
       </w:r>
     </w:p>
     <w:p>
@@ -559,35 +543,7 @@
         </w:rPr>
         <w:lastRenderedPageBreak/>
         <w:tab/>
-        <w:t>- Data Structure like &lt;</w:t>
-      </w:r>
-      <w:proofErr w:type="spellStart"/>
-      <w:r>
-        <w:rPr>
-          <w:highlight w:val="green"/>
-        </w:rPr>
-        <w:t>PrefixStrings</w:t>
-      </w:r>
-      <w:proofErr w:type="spellEnd"/>
-      <w:r>
-        <w:rPr>
-          <w:highlight w:val="green"/>
-        </w:rPr>
-        <w:t xml:space="preserve">, </w:t>
-      </w:r>
-      <w:proofErr w:type="spellStart"/>
-      <w:r>
-        <w:rPr>
-          <w:highlight w:val="green"/>
-        </w:rPr>
-        <w:t>NodeID</w:t>
-      </w:r>
-      <w:proofErr w:type="spellEnd"/>
-      <w:r>
-        <w:rPr>
-          <w:highlight w:val="green"/>
-        </w:rPr>
-        <w:t>, Stop?&gt;</w:t>
+        <w:t>- Data Structure like &lt;PrefixStrings, NodeID, Stop?&gt;</w:t>
       </w:r>
     </w:p>
     <w:p>
@@ -634,178 +590,66 @@
         <w:rPr>
           <w:highlight w:val="green"/>
         </w:rPr>
-        <w:t>&lt;</w:t>
-      </w:r>
-      <w:proofErr w:type="spellStart"/>
+        <w:t>&lt;TweetId, List&lt;nodeId, score&gt;&gt;</w:t>
+      </w:r>
+    </w:p>
+    <w:p>
+      <w:pPr>
+        <w:pStyle w:val="normal0"/>
+        <w:spacing w:line="240" w:lineRule="auto"/>
+        <w:ind w:left="720"/>
+      </w:pPr>
       <w:r>
         <w:rPr>
           <w:highlight w:val="green"/>
         </w:rPr>
-        <w:t>TweetId</w:t>
-      </w:r>
-      <w:proofErr w:type="spellEnd"/>
+        <w:t>&lt;nodeId, List&lt;TweetId&gt;&gt;</w:t>
+      </w:r>
+    </w:p>
+    <w:p>
+      <w:pPr>
+        <w:pStyle w:val="normal0"/>
+        <w:spacing w:line="240" w:lineRule="auto"/>
+        <w:ind w:left="720"/>
+      </w:pPr>
+    </w:p>
+    <w:p>
+      <w:pPr>
+        <w:pStyle w:val="normal0"/>
+        <w:spacing w:line="240" w:lineRule="auto"/>
+        <w:ind w:left="720"/>
+      </w:pPr>
       <w:r>
         <w:rPr>
           <w:highlight w:val="green"/>
         </w:rPr>
-        <w:t>, List&lt;</w:t>
-      </w:r>
-      <w:proofErr w:type="spellStart"/>
+        <w:t>Preprocess the tweet.</w:t>
+      </w:r>
+    </w:p>
+    <w:p>
+      <w:pPr>
+        <w:pStyle w:val="normal0"/>
+        <w:spacing w:line="240" w:lineRule="auto"/>
+        <w:ind w:left="720"/>
+      </w:pPr>
       <w:r>
         <w:rPr>
           <w:highlight w:val="green"/>
         </w:rPr>
-        <w:t>nodeId</w:t>
-      </w:r>
-      <w:proofErr w:type="spellEnd"/>
+        <w:t>Create movie-related hashtags for that tweet. (Use prefix map for comparison)</w:t>
+      </w:r>
+    </w:p>
+    <w:p>
+      <w:pPr>
+        <w:pStyle w:val="normal0"/>
+        <w:spacing w:line="240" w:lineRule="auto"/>
+        <w:ind w:left="720" w:firstLine="720"/>
+      </w:pPr>
       <w:r>
         <w:rPr>
           <w:highlight w:val="green"/>
         </w:rPr>
-        <w:t>, score&gt;&gt;</w:t>
-      </w:r>
-    </w:p>
-    <w:p>
-      <w:pPr>
-        <w:pStyle w:val="normal0"/>
-        <w:spacing w:line="240" w:lineRule="auto"/>
-        <w:ind w:left="720"/>
-      </w:pPr>
-      <w:r>
-        <w:rPr>
-          <w:highlight w:val="green"/>
-        </w:rPr>
-        <w:t>&lt;</w:t>
-      </w:r>
-      <w:proofErr w:type="spellStart"/>
-      <w:r>
-        <w:rPr>
-          <w:highlight w:val="green"/>
-        </w:rPr>
-        <w:t>nodeId</w:t>
-      </w:r>
-      <w:proofErr w:type="spellEnd"/>
-      <w:r>
-        <w:rPr>
-          <w:highlight w:val="green"/>
-        </w:rPr>
-        <w:t>, List&lt;</w:t>
-      </w:r>
-      <w:proofErr w:type="spellStart"/>
-      <w:r>
-        <w:rPr>
-          <w:highlight w:val="green"/>
-        </w:rPr>
-        <w:t>TweetId</w:t>
-      </w:r>
-      <w:proofErr w:type="spellEnd"/>
-      <w:r>
-        <w:rPr>
-          <w:highlight w:val="green"/>
-        </w:rPr>
-        <w:t>&gt;&gt;</w:t>
-      </w:r>
-    </w:p>
-    <w:p>
-      <w:pPr>
-        <w:pStyle w:val="normal0"/>
-        <w:spacing w:line="240" w:lineRule="auto"/>
-        <w:ind w:left="720"/>
-      </w:pPr>
-    </w:p>
-    <w:p>
-      <w:pPr>
-        <w:pStyle w:val="normal0"/>
-        <w:spacing w:line="240" w:lineRule="auto"/>
-        <w:ind w:left="720"/>
-      </w:pPr>
-      <w:r>
-        <w:rPr>
-          <w:highlight w:val="green"/>
-        </w:rPr>
-        <w:t>Preprocess the tweet.</w:t>
-      </w:r>
-    </w:p>
-    <w:p>
-      <w:pPr>
-        <w:pStyle w:val="normal0"/>
-        <w:spacing w:line="240" w:lineRule="auto"/>
-        <w:ind w:left="720"/>
-      </w:pPr>
-      <w:r>
-        <w:rPr>
-          <w:highlight w:val="green"/>
-        </w:rPr>
-        <w:t xml:space="preserve">Create movie-related </w:t>
-      </w:r>
-      <w:proofErr w:type="spellStart"/>
-      <w:r>
-        <w:rPr>
-          <w:highlight w:val="green"/>
-        </w:rPr>
-        <w:t>hashtags</w:t>
-      </w:r>
-      <w:proofErr w:type="spellEnd"/>
-      <w:r>
-        <w:rPr>
-          <w:highlight w:val="green"/>
-        </w:rPr>
-        <w:t xml:space="preserve"> for that tweet. (Use prefix map for comparison)</w:t>
-      </w:r>
-    </w:p>
-    <w:p>
-      <w:pPr>
-        <w:pStyle w:val="normal0"/>
-        <w:spacing w:line="240" w:lineRule="auto"/>
-        <w:ind w:left="720" w:firstLine="720"/>
-      </w:pPr>
-      <w:r>
-        <w:rPr>
-          <w:highlight w:val="green"/>
-        </w:rPr>
-        <w:t>- Data Structure should be something like &lt;</w:t>
-      </w:r>
-      <w:proofErr w:type="spellStart"/>
-      <w:r>
-        <w:rPr>
-          <w:highlight w:val="green"/>
-        </w:rPr>
-        <w:t>TweetID</w:t>
-      </w:r>
-      <w:proofErr w:type="spellEnd"/>
-      <w:r>
-        <w:rPr>
-          <w:highlight w:val="green"/>
-        </w:rPr>
-        <w:t xml:space="preserve">, </w:t>
-      </w:r>
-      <w:proofErr w:type="spellStart"/>
-      <w:r>
-        <w:rPr>
-          <w:highlight w:val="green"/>
-        </w:rPr>
-        <w:t>MovieName</w:t>
-      </w:r>
-      <w:proofErr w:type="spellEnd"/>
-      <w:r>
-        <w:rPr>
-          <w:highlight w:val="green"/>
-        </w:rPr>
-        <w:t xml:space="preserve">, </w:t>
-      </w:r>
-      <w:proofErr w:type="spellStart"/>
-      <w:r>
-        <w:rPr>
-          <w:highlight w:val="green"/>
-        </w:rPr>
-        <w:t>HashTag</w:t>
-      </w:r>
-      <w:proofErr w:type="spellEnd"/>
-      <w:r>
-        <w:rPr>
-          <w:highlight w:val="green"/>
-        </w:rPr>
-        <w:t xml:space="preserve"> Strings[]&gt;</w:t>
+        <w:t>- Data Structure should be something like &lt;TweetID, MovieName, HashTag Strings[]&gt;</w:t>
       </w:r>
     </w:p>
     <w:p>
@@ -872,95 +716,37 @@
         <w:rPr>
           <w:highlight w:val="green"/>
         </w:rPr>
-        <w:t xml:space="preserve">Find </w:t>
-      </w:r>
-      <w:proofErr w:type="spellStart"/>
-      <w:r>
+        <w:t>Find tweetIDs which share similar hashtags with the query</w:t>
+      </w:r>
+    </w:p>
+    <w:p>
+      <w:pPr>
+        <w:pStyle w:val="normal0"/>
+        <w:spacing w:line="240" w:lineRule="auto"/>
+        <w:ind w:left="720"/>
         <w:rPr>
           <w:highlight w:val="green"/>
         </w:rPr>
-        <w:t>tweetIDs</w:t>
-      </w:r>
-      <w:proofErr w:type="spellEnd"/>
+      </w:pPr>
       <w:r>
         <w:rPr>
           <w:highlight w:val="green"/>
         </w:rPr>
-        <w:t xml:space="preserve"> which share similar </w:t>
-      </w:r>
-      <w:proofErr w:type="spellStart"/>
+        <w:t>Create a new Map of &lt;Relevant MovieName, frequency&gt;, for creating the tagCloud</w:t>
+      </w:r>
+    </w:p>
+    <w:p>
+      <w:pPr>
+        <w:pStyle w:val="normal0"/>
+        <w:spacing w:line="240" w:lineRule="auto"/>
+        <w:ind w:left="720"/>
+      </w:pPr>
       <w:r>
         <w:rPr>
           <w:highlight w:val="green"/>
         </w:rPr>
-        <w:t>hashtags</w:t>
-      </w:r>
-      <w:proofErr w:type="spellEnd"/>
-      <w:r>
-        <w:rPr>
-          <w:highlight w:val="green"/>
-        </w:rPr>
-        <w:t xml:space="preserve"> with the query</w:t>
-      </w:r>
-    </w:p>
-    <w:p>
-      <w:pPr>
-        <w:pStyle w:val="normal0"/>
-        <w:spacing w:line="240" w:lineRule="auto"/>
-        <w:ind w:left="720"/>
-        <w:rPr>
-          <w:highlight w:val="green"/>
-        </w:rPr>
-      </w:pPr>
-      <w:r>
-        <w:rPr>
-          <w:highlight w:val="green"/>
-        </w:rPr>
-        <w:t xml:space="preserve">Create a new Map of &lt;Relevant </w:t>
-      </w:r>
-      <w:proofErr w:type="spellStart"/>
-      <w:r>
-        <w:rPr>
-          <w:highlight w:val="green"/>
-        </w:rPr>
-        <w:t>MovieName</w:t>
-      </w:r>
-      <w:proofErr w:type="spellEnd"/>
-      <w:r>
-        <w:rPr>
-          <w:highlight w:val="green"/>
-        </w:rPr>
-        <w:t xml:space="preserve">, frequency&gt;, for creating the </w:t>
-      </w:r>
-      <w:proofErr w:type="spellStart"/>
-      <w:r>
-        <w:rPr>
-          <w:highlight w:val="green"/>
-        </w:rPr>
-        <w:t>tagCloud</w:t>
-      </w:r>
-      <w:proofErr w:type="spellEnd"/>
-    </w:p>
-    <w:p>
-      <w:pPr>
-        <w:pStyle w:val="normal0"/>
-        <w:spacing w:line="240" w:lineRule="auto"/>
-        <w:ind w:left="720"/>
-      </w:pPr>
-      <w:r>
-        <w:rPr>
-          <w:highlight w:val="green"/>
-        </w:rPr>
-        <w:t xml:space="preserve">Create </w:t>
-      </w:r>
-      <w:proofErr w:type="spellStart"/>
-      <w:r>
-        <w:rPr>
-          <w:highlight w:val="green"/>
-        </w:rPr>
-        <w:t>TagCloud</w:t>
-      </w:r>
-      <w:proofErr w:type="spellEnd"/>
+        <w:t>Create TagCloud</w:t>
+      </w:r>
     </w:p>
     <w:p>
       <w:pPr>
@@ -981,17 +767,8 @@
           <w:b/>
           <w:u w:val="single"/>
         </w:rPr>
-        <w:t xml:space="preserve">Generating </w:t>
-      </w:r>
-      <w:proofErr w:type="spellStart"/>
-      <w:r>
-        <w:rPr>
-          <w:b/>
-          <w:u w:val="single"/>
-        </w:rPr>
-        <w:t>TagCloud</w:t>
-      </w:r>
-      <w:proofErr w:type="spellEnd"/>
+        <w:t>Generating TagCloud</w:t>
+      </w:r>
     </w:p>
     <w:p>
       <w:pPr>
@@ -1446,15 +1223,7 @@
         <w:ind w:hanging="359"/>
       </w:pPr>
       <w:r>
-        <w:t xml:space="preserve">Get Scaling Factor (mention </w:t>
-      </w:r>
-      <w:proofErr w:type="spellStart"/>
-      <w:r>
-        <w:t>GoWords</w:t>
-      </w:r>
-      <w:proofErr w:type="spellEnd"/>
-      <w:r>
-        <w:t>) and update extracted mentions</w:t>
+        <w:t>Get Scaling Factor (mention GoWords) and update extracted mentions</w:t>
       </w:r>
     </w:p>
     <w:p>
@@ -1541,15 +1310,7 @@
         <w:ind w:hanging="359"/>
       </w:pPr>
       <w:r>
-        <w:t xml:space="preserve">Give the node names and respective scores to the </w:t>
-      </w:r>
-      <w:proofErr w:type="spellStart"/>
-      <w:r>
-        <w:t>TagCloud</w:t>
-      </w:r>
-      <w:proofErr w:type="spellEnd"/>
-      <w:r>
-        <w:t xml:space="preserve"> Library.</w:t>
+        <w:t>Give the node names and respective scores to the TagCloud Library.</w:t>
       </w:r>
     </w:p>
     <w:p>
@@ -1580,15 +1341,7 @@
         <w:ind w:hanging="359"/>
       </w:pPr>
       <w:r>
-        <w:t xml:space="preserve">Comparison with Naive Scoring methods (may be without applying </w:t>
-      </w:r>
-      <w:proofErr w:type="spellStart"/>
-      <w:r>
-        <w:t>gowords</w:t>
-      </w:r>
-      <w:proofErr w:type="spellEnd"/>
-      <w:r>
-        <w:t xml:space="preserve"> and web-context)</w:t>
+        <w:t>Comparison with Naive Scoring methods (may be without applying gowords and web-context)</w:t>
       </w:r>
     </w:p>
     <w:p>
@@ -1669,7 +1422,6 @@
         </w:numPr>
         <w:spacing w:line="240" w:lineRule="auto"/>
       </w:pPr>
-      <w:proofErr w:type="spellStart"/>
       <w:r>
         <w:rPr>
           <w:color w:val="222222"/>
@@ -1677,37 +1429,7 @@
           <w:szCs w:val="20"/>
           <w:shd w:val="clear" w:color="auto" w:fill="FFFFFF"/>
         </w:rPr>
-        <w:t>Mangold</w:t>
-      </w:r>
-      <w:proofErr w:type="spellEnd"/>
-      <w:r>
-        <w:rPr>
-          <w:color w:val="222222"/>
-          <w:sz w:val="20"/>
-          <w:szCs w:val="20"/>
-          <w:shd w:val="clear" w:color="auto" w:fill="FFFFFF"/>
-        </w:rPr>
-        <w:t xml:space="preserve">, W. Glynn, and David J. </w:t>
-      </w:r>
-      <w:proofErr w:type="spellStart"/>
-      <w:r>
-        <w:rPr>
-          <w:color w:val="222222"/>
-          <w:sz w:val="20"/>
-          <w:szCs w:val="20"/>
-          <w:shd w:val="clear" w:color="auto" w:fill="FFFFFF"/>
-        </w:rPr>
-        <w:t>Faulds</w:t>
-      </w:r>
-      <w:proofErr w:type="spellEnd"/>
-      <w:r>
-        <w:rPr>
-          <w:color w:val="222222"/>
-          <w:sz w:val="20"/>
-          <w:szCs w:val="20"/>
-          <w:shd w:val="clear" w:color="auto" w:fill="FFFFFF"/>
-        </w:rPr>
-        <w:t>. "Social media: The new hybrid element of the promotion mix."</w:t>
+        <w:t>Mangold, W. Glynn, and David J. Faulds. "Social media: The new hybrid element of the promotion mix."</w:t>
       </w:r>
       <w:r>
         <w:rPr>
@@ -1783,41 +1505,13 @@
         </w:numPr>
         <w:spacing w:after="0" w:line="240" w:lineRule="auto"/>
       </w:pPr>
-      <w:proofErr w:type="spellStart"/>
       <w:r>
         <w:rPr>
           <w:rFonts w:ascii="Arial" w:eastAsia="Times New Roman" w:hAnsi="Arial" w:cs="Arial"/>
           <w:color w:val="222222"/>
           <w:shd w:val="clear" w:color="auto" w:fill="FFFFFF"/>
         </w:rPr>
-        <w:t>Sarawagi</w:t>
-      </w:r>
-      <w:proofErr w:type="spellEnd"/>
-      <w:r>
-        <w:rPr>
-          <w:rFonts w:ascii="Arial" w:eastAsia="Times New Roman" w:hAnsi="Arial" w:cs="Arial"/>
-          <w:color w:val="222222"/>
-          <w:shd w:val="clear" w:color="auto" w:fill="FFFFFF"/>
-        </w:rPr>
-        <w:t xml:space="preserve">, </w:t>
-      </w:r>
-      <w:proofErr w:type="spellStart"/>
-      <w:r>
-        <w:rPr>
-          <w:rFonts w:ascii="Arial" w:eastAsia="Times New Roman" w:hAnsi="Arial" w:cs="Arial"/>
-          <w:color w:val="222222"/>
-          <w:shd w:val="clear" w:color="auto" w:fill="FFFFFF"/>
-        </w:rPr>
-        <w:t>Sunita</w:t>
-      </w:r>
-      <w:proofErr w:type="spellEnd"/>
-      <w:r>
-        <w:rPr>
-          <w:rFonts w:ascii="Arial" w:eastAsia="Times New Roman" w:hAnsi="Arial" w:cs="Arial"/>
-          <w:color w:val="222222"/>
-          <w:shd w:val="clear" w:color="auto" w:fill="FFFFFF"/>
-        </w:rPr>
-        <w:t xml:space="preserve">. "Information extraction." </w:t>
+        <w:t xml:space="preserve">Sarawagi, Sunita. "Information extraction." </w:t>
       </w:r>
       <w:r>
         <w:rPr>
@@ -1978,39 +1672,7 @@
           <w:rFonts w:ascii="Arial" w:eastAsia="Times New Roman" w:hAnsi="Arial" w:cs="Arial"/>
           <w:color w:val="000000"/>
         </w:rPr>
-        <w:t>Since past few years, social media has become an integral part of modern society. It is now one of the biggest and most reliable sources of information. The social data generated from social media, in the form of tweets, facebook wall-postings, blogs, video blogs (</w:t>
-      </w:r>
-      <w:proofErr w:type="spellStart"/>
-      <w:r>
-        <w:rPr>
-          <w:rFonts w:ascii="Arial" w:eastAsia="Times New Roman" w:hAnsi="Arial" w:cs="Arial"/>
-          <w:color w:val="000000"/>
-        </w:rPr>
-        <w:t>vlogs</w:t>
-      </w:r>
-      <w:proofErr w:type="spellEnd"/>
-      <w:r>
-        <w:rPr>
-          <w:rFonts w:ascii="Arial" w:eastAsia="Times New Roman" w:hAnsi="Arial" w:cs="Arial"/>
-          <w:color w:val="000000"/>
-        </w:rPr>
-        <w:t>), etc. can be exploited to analyze the current affairs worldwide. In this paper, we describe '</w:t>
-      </w:r>
-      <w:proofErr w:type="spellStart"/>
-      <w:r>
-        <w:rPr>
-          <w:rFonts w:ascii="Arial" w:eastAsia="Times New Roman" w:hAnsi="Arial" w:cs="Arial"/>
-          <w:color w:val="000000"/>
-        </w:rPr>
-        <w:t>TweetTrend</w:t>
-      </w:r>
-      <w:proofErr w:type="spellEnd"/>
-      <w:r>
-        <w:rPr>
-          <w:rFonts w:ascii="Arial" w:eastAsia="Times New Roman" w:hAnsi="Arial" w:cs="Arial"/>
-          <w:color w:val="000000"/>
-        </w:rPr>
-        <w:t xml:space="preserve">', an application which uses Twitter </w:t>
+        <w:t xml:space="preserve">Since past few years, social media has become an integral part of modern society. It is now one of the biggest and most reliable sources of information. The social data generated from social media, in the form of tweets, facebook wall-postings, blogs, video blogs (vlogs), etc. can be exploited to analyze the current affairs worldwide. In this paper, we describe 'TweetTrend', an application which uses Twitter </w:t>
       </w:r>
       <w:r>
         <w:rPr>
@@ -2025,23 +1687,7 @@
           <w:rFonts w:ascii="Arial" w:eastAsia="Times New Roman" w:hAnsi="Arial" w:cs="Arial"/>
           <w:color w:val="000000"/>
         </w:rPr>
-        <w:t xml:space="preserve"> data, i.e., tweets, to analyze the trendy and popular topics, i.e. what is being most discussed, in a particular domain currently. This system can be applied to any area in general, provided we have its knowledge base, and having some specific knowledge about it will also help in optimizing the system. In our case, we have chosen '</w:t>
-      </w:r>
-      <w:proofErr w:type="spellStart"/>
-      <w:r>
-        <w:rPr>
-          <w:rFonts w:ascii="Arial" w:eastAsia="Times New Roman" w:hAnsi="Arial" w:cs="Arial"/>
-          <w:color w:val="000000"/>
-        </w:rPr>
-        <w:t>english</w:t>
-      </w:r>
-      <w:proofErr w:type="spellEnd"/>
-      <w:r>
-        <w:rPr>
-          <w:rFonts w:ascii="Arial" w:eastAsia="Times New Roman" w:hAnsi="Arial" w:cs="Arial"/>
-          <w:color w:val="000000"/>
-        </w:rPr>
-        <w:t xml:space="preserve"> movies' as our area, and using a large set of tweets </w:t>
+        <w:t xml:space="preserve"> data, i.e., tweets, to analyze the trendy and popular topics, i.e. what is being most discussed, in a particular domain currently. This system can be applied to any area in general, provided we have its knowledge base, and having some specific knowledge about it will also help in optimizing the system. In our case, we have chosen 'english movies' as our area, and using a large set of tweets </w:t>
       </w:r>
       <w:r>
         <w:rPr>
@@ -2322,23 +1968,7 @@
           <w:color w:val="000000"/>
         </w:rPr>
         <w:tab/>
-        <w:t xml:space="preserve">Using domain knowledge (Movie Actors) - [Movie Cast </w:t>
-      </w:r>
-      <w:proofErr w:type="spellStart"/>
-      <w:r>
-        <w:rPr>
-          <w:rFonts w:ascii="Arial" w:eastAsia="Times New Roman" w:hAnsi="Arial" w:cs="Arial"/>
-          <w:color w:val="000000"/>
-        </w:rPr>
-        <w:t>Trie</w:t>
-      </w:r>
-      <w:proofErr w:type="spellEnd"/>
-      <w:r>
-        <w:rPr>
-          <w:rFonts w:ascii="Arial" w:eastAsia="Times New Roman" w:hAnsi="Arial" w:cs="Arial"/>
-          <w:color w:val="000000"/>
-        </w:rPr>
-        <w:t>, its use]</w:t>
+        <w:t>Using domain knowledge (Movie Actors) - [Movie Cast Trie, its use]</w:t>
       </w:r>
     </w:p>
     <w:p>
@@ -2530,23 +2160,7 @@
           <w:rFonts w:ascii="Arial" w:eastAsia="Times New Roman" w:hAnsi="Arial" w:cs="Arial"/>
           <w:color w:val="000000"/>
         </w:rPr>
-        <w:t xml:space="preserve">. On the next query by user, we parse the score mapping file and find out the score of the relevant nodes, thus preparing the </w:t>
-      </w:r>
-      <w:proofErr w:type="spellStart"/>
-      <w:r>
-        <w:rPr>
-          <w:rFonts w:ascii="Arial" w:eastAsia="Times New Roman" w:hAnsi="Arial" w:cs="Arial"/>
-          <w:color w:val="000000"/>
-        </w:rPr>
-        <w:t>tagcloud</w:t>
-      </w:r>
-      <w:proofErr w:type="spellEnd"/>
-      <w:r>
-        <w:rPr>
-          <w:rFonts w:ascii="Arial" w:eastAsia="Times New Roman" w:hAnsi="Arial" w:cs="Arial"/>
-          <w:color w:val="000000"/>
-        </w:rPr>
-        <w:t xml:space="preserve"> as an output. Now, we go through each and every step of processing the tweet.</w:t>
+        <w:t>. On the next query by user, we parse the score mapping file and find out the score of the relevant nodes, thus preparing the tagcloud as an output. Now, we go through each and every step of processing the tweet.</w:t>
       </w:r>
     </w:p>
     <w:p>
@@ -2905,23 +2519,7 @@
           <w:rFonts w:ascii="Arial" w:eastAsia="Times New Roman" w:hAnsi="Arial" w:cs="Arial"/>
           <w:color w:val="000000"/>
         </w:rPr>
-        <w:t xml:space="preserve">English words in a </w:t>
-      </w:r>
-      <w:proofErr w:type="spellStart"/>
-      <w:r>
-        <w:rPr>
-          <w:rFonts w:ascii="Arial" w:eastAsia="Times New Roman" w:hAnsi="Arial" w:cs="Arial"/>
-          <w:color w:val="000000"/>
-        </w:rPr>
-        <w:t>trie</w:t>
-      </w:r>
-      <w:proofErr w:type="spellEnd"/>
-      <w:r>
-        <w:rPr>
-          <w:rFonts w:ascii="Arial" w:eastAsia="Times New Roman" w:hAnsi="Arial" w:cs="Arial"/>
-          <w:color w:val="000000"/>
-        </w:rPr>
-        <w:t xml:space="preserve"> data structure, against which we compare the tokens we get after splitting the message string over delimiters</w:t>
+        <w:t>English words in a trie data structure, against which we compare the tokens we get after splitting the message string over delimiters</w:t>
       </w:r>
       <w:r>
         <w:rPr>
@@ -2953,39 +2551,7 @@
           <w:rFonts w:ascii="Arial" w:eastAsia="Times New Roman" w:hAnsi="Arial" w:cs="Arial"/>
           <w:color w:val="000000"/>
         </w:rPr>
-        <w:t xml:space="preserve"> In our algorithm, we give more weight to the </w:t>
-      </w:r>
-      <w:proofErr w:type="spellStart"/>
-      <w:r>
-        <w:rPr>
-          <w:rFonts w:ascii="Arial" w:eastAsia="Times New Roman" w:hAnsi="Arial" w:cs="Arial"/>
-          <w:color w:val="000000"/>
-        </w:rPr>
-        <w:t>hashtags</w:t>
-      </w:r>
-      <w:proofErr w:type="spellEnd"/>
-      <w:r>
-        <w:rPr>
-          <w:rFonts w:ascii="Arial" w:eastAsia="Times New Roman" w:hAnsi="Arial" w:cs="Arial"/>
-          <w:color w:val="000000"/>
-        </w:rPr>
-        <w:t xml:space="preserve">, in the sense that if a </w:t>
-      </w:r>
-      <w:proofErr w:type="spellStart"/>
-      <w:r>
-        <w:rPr>
-          <w:rFonts w:ascii="Arial" w:eastAsia="Times New Roman" w:hAnsi="Arial" w:cs="Arial"/>
-          <w:color w:val="000000"/>
-        </w:rPr>
-        <w:t>hashtag</w:t>
-      </w:r>
-      <w:proofErr w:type="spellEnd"/>
-      <w:r>
-        <w:rPr>
-          <w:rFonts w:ascii="Arial" w:eastAsia="Times New Roman" w:hAnsi="Arial" w:cs="Arial"/>
-          <w:color w:val="000000"/>
-        </w:rPr>
-        <w:t xml:space="preserve"> mentions a movies, we are more confident that the tweet is talking about that movie</w:t>
+        <w:t xml:space="preserve"> In our algorithm, we give more weight to the hashtags, in the sense that if a hashtag mentions a movies, we are more confident that the tweet is talking about that movie</w:t>
       </w:r>
       <w:r>
         <w:rPr>
@@ -3178,23 +2744,7 @@
           <w:rFonts w:ascii="Arial" w:eastAsia="Times New Roman" w:hAnsi="Arial" w:cs="Arial"/>
           <w:color w:val="000000"/>
         </w:rPr>
-        <w:t xml:space="preserve">Going through the tweets in the data source provided, we observed that users generally include one or more web </w:t>
-      </w:r>
-      <w:proofErr w:type="spellStart"/>
-      <w:r>
-        <w:rPr>
-          <w:rFonts w:ascii="Arial" w:eastAsia="Times New Roman" w:hAnsi="Arial" w:cs="Arial"/>
-          <w:color w:val="000000"/>
-        </w:rPr>
-        <w:t>urls</w:t>
-      </w:r>
-      <w:proofErr w:type="spellEnd"/>
-      <w:r>
-        <w:rPr>
-          <w:rFonts w:ascii="Arial" w:eastAsia="Times New Roman" w:hAnsi="Arial" w:cs="Arial"/>
-          <w:color w:val="000000"/>
-        </w:rPr>
-        <w:t xml:space="preserve"> in their tweet to describe what they are alluding to.</w:t>
+        <w:t>Going through the tweets in the data source provided, we observed that users generally include one or more web urls in their tweet to describe what they are alluding to.</w:t>
       </w:r>
       <w:r>
         <w:rPr>
@@ -3208,23 +2758,7 @@
           <w:rFonts w:ascii="Arial" w:eastAsia="Times New Roman" w:hAnsi="Arial" w:cs="Arial"/>
           <w:color w:val="000000"/>
         </w:rPr>
-        <w:t xml:space="preserve"> So, we firstly check if the tweet contains any web </w:t>
-      </w:r>
-      <w:proofErr w:type="spellStart"/>
-      <w:r>
-        <w:rPr>
-          <w:rFonts w:ascii="Arial" w:eastAsia="Times New Roman" w:hAnsi="Arial" w:cs="Arial"/>
-          <w:color w:val="000000"/>
-        </w:rPr>
-        <w:t>url</w:t>
-      </w:r>
-      <w:proofErr w:type="spellEnd"/>
-      <w:r>
-        <w:rPr>
-          <w:rFonts w:ascii="Arial" w:eastAsia="Times New Roman" w:hAnsi="Arial" w:cs="Arial"/>
-          <w:color w:val="000000"/>
-        </w:rPr>
-        <w:t xml:space="preserve">. If it does, we get the title of the corresponding web page, and consider it </w:t>
+        <w:t xml:space="preserve"> So, we firstly check if the tweet contains any web url. If it does, we get the title of the corresponding web page, and consider it </w:t>
       </w:r>
       <w:r>
         <w:rPr>
@@ -3586,46 +3120,14 @@
           <w:rFonts w:ascii="Arial" w:eastAsia="Times New Roman" w:hAnsi="Arial" w:cs="Arial"/>
           <w:color w:val="000000"/>
         </w:rPr>
-        <w:t xml:space="preserve"> in a </w:t>
-      </w:r>
-      <w:proofErr w:type="spellStart"/>
-      <w:r>
-        <w:rPr>
-          <w:rFonts w:ascii="Arial" w:eastAsia="Times New Roman" w:hAnsi="Arial" w:cs="Arial"/>
-          <w:color w:val="000000"/>
-        </w:rPr>
-        <w:t>trie</w:t>
-      </w:r>
-      <w:proofErr w:type="spellEnd"/>
-      <w:r>
-        <w:rPr>
-          <w:rFonts w:ascii="Arial" w:eastAsia="Times New Roman" w:hAnsi="Arial" w:cs="Arial"/>
-          <w:color w:val="000000"/>
-        </w:rPr>
-        <w:t xml:space="preserve"> data structure</w:t>
-      </w:r>
-      <w:r>
-        <w:rPr>
-          <w:rFonts w:ascii="Arial" w:eastAsia="Times New Roman" w:hAnsi="Arial" w:cs="Arial"/>
-          <w:color w:val="000000"/>
-        </w:rPr>
-        <w:t xml:space="preserve">. In the leaf (instance) nodes of the </w:t>
-      </w:r>
-      <w:proofErr w:type="spellStart"/>
-      <w:r>
-        <w:rPr>
-          <w:rFonts w:ascii="Arial" w:eastAsia="Times New Roman" w:hAnsi="Arial" w:cs="Arial"/>
-          <w:color w:val="000000"/>
-        </w:rPr>
-        <w:t>trie</w:t>
-      </w:r>
-      <w:proofErr w:type="spellEnd"/>
-      <w:r>
-        <w:rPr>
-          <w:rFonts w:ascii="Arial" w:eastAsia="Times New Roman" w:hAnsi="Arial" w:cs="Arial"/>
-          <w:color w:val="000000"/>
-        </w:rPr>
-        <w:t>, we store the list of node identifiers corresponding to the movies</w:t>
+        <w:t xml:space="preserve"> in a trie data structure</w:t>
+      </w:r>
+      <w:r>
+        <w:rPr>
+          <w:rFonts w:ascii="Arial" w:eastAsia="Times New Roman" w:hAnsi="Arial" w:cs="Arial"/>
+          <w:color w:val="000000"/>
+        </w:rPr>
+        <w:t>. In the leaf (instance) nodes of the trie, we store the list of node identifiers corresponding to the movies</w:t>
       </w:r>
       <w:r>
         <w:rPr>
@@ -3667,23 +3169,7 @@
           <w:rFonts w:ascii="Arial" w:eastAsia="Times New Roman" w:hAnsi="Arial" w:cs="Arial"/>
           <w:color w:val="000000"/>
         </w:rPr>
-        <w:t xml:space="preserve"> is one of the leaf nodes in the </w:t>
-      </w:r>
-      <w:proofErr w:type="spellStart"/>
-      <w:r>
-        <w:rPr>
-          <w:rFonts w:ascii="Arial" w:eastAsia="Times New Roman" w:hAnsi="Arial" w:cs="Arial"/>
-          <w:color w:val="000000"/>
-        </w:rPr>
-        <w:t>trie</w:t>
-      </w:r>
-      <w:proofErr w:type="spellEnd"/>
-      <w:r>
-        <w:rPr>
-          <w:rFonts w:ascii="Arial" w:eastAsia="Times New Roman" w:hAnsi="Arial" w:cs="Arial"/>
-          <w:color w:val="000000"/>
-        </w:rPr>
-        <w:t>, we may store [1, 3] in it, if in the taxonomy of movies, there are two of his movies with the node names 'The Terminal' and 'Caste Away' with node ids 1 and 3 respectively.</w:t>
+        <w:t xml:space="preserve"> is one of the leaf nodes in the trie, we may store [1, 3] in it, if in the taxonomy of movies, there are two of his movies with the node names 'The Terminal' and 'Caste Away' with node ids 1 and 3 respectively.</w:t>
       </w:r>
       <w:r>
         <w:rPr>
@@ -3697,23 +3183,7 @@
           <w:rFonts w:ascii="Arial" w:eastAsia="Times New Roman" w:hAnsi="Arial" w:cs="Arial"/>
           <w:color w:val="000000"/>
         </w:rPr>
-        <w:t xml:space="preserve">We are using this </w:t>
-      </w:r>
-      <w:proofErr w:type="spellStart"/>
-      <w:r>
-        <w:rPr>
-          <w:rFonts w:ascii="Arial" w:eastAsia="Times New Roman" w:hAnsi="Arial" w:cs="Arial"/>
-          <w:color w:val="000000"/>
-        </w:rPr>
-        <w:t>trie</w:t>
-      </w:r>
-      <w:proofErr w:type="spellEnd"/>
-      <w:r>
-        <w:rPr>
-          <w:rFonts w:ascii="Arial" w:eastAsia="Times New Roman" w:hAnsi="Arial" w:cs="Arial"/>
-          <w:color w:val="000000"/>
-        </w:rPr>
-        <w:t xml:space="preserve"> to lookup for any mentions of </w:t>
+        <w:t xml:space="preserve">We are using this trie to lookup for any mentions of </w:t>
       </w:r>
       <w:r>
         <w:rPr>
@@ -3749,7 +3219,49 @@
           <w:rFonts w:ascii="Arial" w:eastAsia="Times New Roman" w:hAnsi="Arial" w:cs="Arial"/>
           <w:color w:val="000000"/>
         </w:rPr>
-        <w:t>the mentions of all his/her movies present in the taxonomy while giving them a relatively low score</w:t>
+        <w:t>the mentions of all his/her movies present in the taxonomy</w:t>
+      </w:r>
+      <w:r>
+        <w:rPr>
+          <w:rFonts w:ascii="Arial" w:eastAsia="Times New Roman" w:hAnsi="Arial" w:cs="Arial"/>
+          <w:color w:val="000000"/>
+        </w:rPr>
+        <w:t>. We give such mentions</w:t>
+      </w:r>
+      <w:r>
+        <w:rPr>
+          <w:rFonts w:ascii="Arial" w:eastAsia="Times New Roman" w:hAnsi="Arial" w:cs="Arial"/>
+          <w:color w:val="000000"/>
+        </w:rPr>
+        <w:t xml:space="preserve"> a relatively low score</w:t>
+      </w:r>
+      <w:r>
+        <w:rPr>
+          <w:rFonts w:ascii="Arial" w:eastAsia="Times New Roman" w:hAnsi="Arial" w:cs="Arial"/>
+          <w:color w:val="000000"/>
+        </w:rPr>
+        <w:t xml:space="preserve">, as </w:t>
+      </w:r>
+      <w:r>
+        <w:rPr>
+          <w:rFonts w:ascii="Arial" w:eastAsia="Times New Roman" w:hAnsi="Arial" w:cs="Arial"/>
+          <w:color w:val="000000"/>
+        </w:rPr>
+        <w:t>at this point we have less confidence that</w:t>
+      </w:r>
+      <w:r>
+        <w:rPr>
+          <w:rFonts w:ascii="Arial" w:eastAsia="Times New Roman" w:hAnsi="Arial" w:cs="Arial"/>
+          <w:color w:val="000000"/>
+        </w:rPr>
+        <w:t xml:space="preserve"> it is mentioning </w:t>
+      </w:r>
+      <w:r>
+        <w:rPr>
+          <w:rFonts w:ascii="Arial" w:eastAsia="Times New Roman" w:hAnsi="Arial" w:cs="Arial"/>
+          <w:color w:val="000000"/>
+        </w:rPr>
+        <w:t>about those movies.</w:t>
       </w:r>
     </w:p>
     <w:p>
@@ -3876,23 +3388,7 @@
           <w:rFonts w:ascii="Arial" w:eastAsia="Times New Roman" w:hAnsi="Arial" w:cs="Arial"/>
           <w:color w:val="000000"/>
         </w:rPr>
-        <w:t xml:space="preserve">We use the prefix map (as used in </w:t>
-      </w:r>
-      <w:proofErr w:type="spellStart"/>
-      <w:r>
-        <w:rPr>
-          <w:rFonts w:ascii="Arial" w:eastAsia="Times New Roman" w:hAnsi="Arial" w:cs="Arial"/>
-          <w:color w:val="000000"/>
-        </w:rPr>
-        <w:t>Doctagger</w:t>
-      </w:r>
-      <w:proofErr w:type="spellEnd"/>
-      <w:r>
-        <w:rPr>
-          <w:rFonts w:ascii="Arial" w:eastAsia="Times New Roman" w:hAnsi="Arial" w:cs="Arial"/>
-          <w:color w:val="000000"/>
-        </w:rPr>
-        <w:t xml:space="preserve"> </w:t>
+        <w:t xml:space="preserve">We use the prefix map (as used in Doctagger </w:t>
       </w:r>
       <w:r>
         <w:rPr>
@@ -3955,23 +3451,7 @@
           <w:color w:val="000000"/>
         </w:rPr>
         <w:tab/>
-        <w:t xml:space="preserve">Get Scaling Factor (mention </w:t>
-      </w:r>
-      <w:proofErr w:type="spellStart"/>
-      <w:r>
-        <w:rPr>
-          <w:rFonts w:ascii="Arial" w:eastAsia="Times New Roman" w:hAnsi="Arial" w:cs="Arial"/>
-          <w:color w:val="000000"/>
-        </w:rPr>
-        <w:t>GoWords</w:t>
-      </w:r>
-      <w:proofErr w:type="spellEnd"/>
-      <w:r>
-        <w:rPr>
-          <w:rFonts w:ascii="Arial" w:eastAsia="Times New Roman" w:hAnsi="Arial" w:cs="Arial"/>
-          <w:color w:val="000000"/>
-        </w:rPr>
-        <w:t>) and update extracted mentions</w:t>
+        <w:t>Get Scaling Factor (mention GoWords) and update extracted mentions</w:t>
       </w:r>
     </w:p>
     <w:p>

</xml_diff>

<commit_message>
Changing Movie Cast Score from 0.25 to 0.1. Plus updating the Project Report
</commit_message>
<xml_diff>
--- a/Final_Report/PROJECTREPORT.docx
+++ b/Final_Report/PROJECTREPORT.docx
@@ -217,7 +217,15 @@
         <w:ind w:right="760"/>
       </w:pPr>
       <w:r>
-        <w:t>Sample tweet json:</w:t>
+        <w:t xml:space="preserve">Sample tweet </w:t>
+      </w:r>
+      <w:proofErr w:type="spellStart"/>
+      <w:r>
+        <w:t>json</w:t>
+      </w:r>
+      <w:proofErr w:type="spellEnd"/>
+      <w:r>
+        <w:t>:</w:t>
       </w:r>
     </w:p>
     <w:p>
@@ -245,7 +253,15 @@
         <w:ind w:right="760"/>
       </w:pPr>
       <w:r>
-        <w:t>Real World tweet json:</w:t>
+        <w:t xml:space="preserve">Real World tweet </w:t>
+      </w:r>
+      <w:proofErr w:type="spellStart"/>
+      <w:r>
+        <w:t>json</w:t>
+      </w:r>
+      <w:proofErr w:type="spellEnd"/>
+      <w:r>
+        <w:t>:</w:t>
       </w:r>
     </w:p>
     <w:p>
@@ -543,7 +559,35 @@
         </w:rPr>
         <w:lastRenderedPageBreak/>
         <w:tab/>
-        <w:t>- Data Structure like &lt;PrefixStrings, NodeID, Stop?&gt;</w:t>
+        <w:t>- Data Structure like &lt;</w:t>
+      </w:r>
+      <w:proofErr w:type="spellStart"/>
+      <w:r>
+        <w:rPr>
+          <w:highlight w:val="green"/>
+        </w:rPr>
+        <w:t>PrefixStrings</w:t>
+      </w:r>
+      <w:proofErr w:type="spellEnd"/>
+      <w:r>
+        <w:rPr>
+          <w:highlight w:val="green"/>
+        </w:rPr>
+        <w:t xml:space="preserve">, </w:t>
+      </w:r>
+      <w:proofErr w:type="spellStart"/>
+      <w:r>
+        <w:rPr>
+          <w:highlight w:val="green"/>
+        </w:rPr>
+        <w:t>NodeID</w:t>
+      </w:r>
+      <w:proofErr w:type="spellEnd"/>
+      <w:r>
+        <w:rPr>
+          <w:highlight w:val="green"/>
+        </w:rPr>
+        <w:t>, Stop?&gt;</w:t>
       </w:r>
     </w:p>
     <w:p>
@@ -590,7 +634,35 @@
         <w:rPr>
           <w:highlight w:val="green"/>
         </w:rPr>
-        <w:t>&lt;TweetId, List&lt;nodeId, score&gt;&gt;</w:t>
+        <w:t>&lt;</w:t>
+      </w:r>
+      <w:proofErr w:type="spellStart"/>
+      <w:r>
+        <w:rPr>
+          <w:highlight w:val="green"/>
+        </w:rPr>
+        <w:t>TweetId</w:t>
+      </w:r>
+      <w:proofErr w:type="spellEnd"/>
+      <w:r>
+        <w:rPr>
+          <w:highlight w:val="green"/>
+        </w:rPr>
+        <w:t>, List&lt;</w:t>
+      </w:r>
+      <w:proofErr w:type="spellStart"/>
+      <w:r>
+        <w:rPr>
+          <w:highlight w:val="green"/>
+        </w:rPr>
+        <w:t>nodeId</w:t>
+      </w:r>
+      <w:proofErr w:type="spellEnd"/>
+      <w:r>
+        <w:rPr>
+          <w:highlight w:val="green"/>
+        </w:rPr>
+        <w:t>, score&gt;&gt;</w:t>
       </w:r>
     </w:p>
     <w:p>
@@ -603,7 +675,35 @@
         <w:rPr>
           <w:highlight w:val="green"/>
         </w:rPr>
-        <w:t>&lt;nodeId, List&lt;TweetId&gt;&gt;</w:t>
+        <w:t>&lt;</w:t>
+      </w:r>
+      <w:proofErr w:type="spellStart"/>
+      <w:r>
+        <w:rPr>
+          <w:highlight w:val="green"/>
+        </w:rPr>
+        <w:t>nodeId</w:t>
+      </w:r>
+      <w:proofErr w:type="spellEnd"/>
+      <w:r>
+        <w:rPr>
+          <w:highlight w:val="green"/>
+        </w:rPr>
+        <w:t>, List&lt;</w:t>
+      </w:r>
+      <w:proofErr w:type="spellStart"/>
+      <w:r>
+        <w:rPr>
+          <w:highlight w:val="green"/>
+        </w:rPr>
+        <w:t>TweetId</w:t>
+      </w:r>
+      <w:proofErr w:type="spellEnd"/>
+      <w:r>
+        <w:rPr>
+          <w:highlight w:val="green"/>
+        </w:rPr>
+        <w:t>&gt;&gt;</w:t>
       </w:r>
     </w:p>
     <w:p>
@@ -636,7 +736,21 @@
         <w:rPr>
           <w:highlight w:val="green"/>
         </w:rPr>
-        <w:t>Create movie-related hashtags for that tweet. (Use prefix map for comparison)</w:t>
+        <w:t xml:space="preserve">Create movie-related </w:t>
+      </w:r>
+      <w:proofErr w:type="spellStart"/>
+      <w:r>
+        <w:rPr>
+          <w:highlight w:val="green"/>
+        </w:rPr>
+        <w:t>hashtags</w:t>
+      </w:r>
+      <w:proofErr w:type="spellEnd"/>
+      <w:r>
+        <w:rPr>
+          <w:highlight w:val="green"/>
+        </w:rPr>
+        <w:t xml:space="preserve"> for that tweet. (Use prefix map for comparison)</w:t>
       </w:r>
     </w:p>
     <w:p>
@@ -649,7 +763,49 @@
         <w:rPr>
           <w:highlight w:val="green"/>
         </w:rPr>
-        <w:t>- Data Structure should be something like &lt;TweetID, MovieName, HashTag Strings[]&gt;</w:t>
+        <w:t>- Data Structure should be something like &lt;</w:t>
+      </w:r>
+      <w:proofErr w:type="spellStart"/>
+      <w:r>
+        <w:rPr>
+          <w:highlight w:val="green"/>
+        </w:rPr>
+        <w:t>TweetID</w:t>
+      </w:r>
+      <w:proofErr w:type="spellEnd"/>
+      <w:r>
+        <w:rPr>
+          <w:highlight w:val="green"/>
+        </w:rPr>
+        <w:t xml:space="preserve">, </w:t>
+      </w:r>
+      <w:proofErr w:type="spellStart"/>
+      <w:r>
+        <w:rPr>
+          <w:highlight w:val="green"/>
+        </w:rPr>
+        <w:t>MovieName</w:t>
+      </w:r>
+      <w:proofErr w:type="spellEnd"/>
+      <w:r>
+        <w:rPr>
+          <w:highlight w:val="green"/>
+        </w:rPr>
+        <w:t xml:space="preserve">, </w:t>
+      </w:r>
+      <w:proofErr w:type="spellStart"/>
+      <w:r>
+        <w:rPr>
+          <w:highlight w:val="green"/>
+        </w:rPr>
+        <w:t>HashTag</w:t>
+      </w:r>
+      <w:proofErr w:type="spellEnd"/>
+      <w:r>
+        <w:rPr>
+          <w:highlight w:val="green"/>
+        </w:rPr>
+        <w:t xml:space="preserve"> Strings[]&gt;</w:t>
       </w:r>
     </w:p>
     <w:p>
@@ -716,7 +872,35 @@
         <w:rPr>
           <w:highlight w:val="green"/>
         </w:rPr>
-        <w:t>Find tweetIDs which share similar hashtags with the query</w:t>
+        <w:t xml:space="preserve">Find </w:t>
+      </w:r>
+      <w:proofErr w:type="spellStart"/>
+      <w:r>
+        <w:rPr>
+          <w:highlight w:val="green"/>
+        </w:rPr>
+        <w:t>tweetIDs</w:t>
+      </w:r>
+      <w:proofErr w:type="spellEnd"/>
+      <w:r>
+        <w:rPr>
+          <w:highlight w:val="green"/>
+        </w:rPr>
+        <w:t xml:space="preserve"> which share similar </w:t>
+      </w:r>
+      <w:proofErr w:type="spellStart"/>
+      <w:r>
+        <w:rPr>
+          <w:highlight w:val="green"/>
+        </w:rPr>
+        <w:t>hashtags</w:t>
+      </w:r>
+      <w:proofErr w:type="spellEnd"/>
+      <w:r>
+        <w:rPr>
+          <w:highlight w:val="green"/>
+        </w:rPr>
+        <w:t xml:space="preserve"> with the query</w:t>
       </w:r>
     </w:p>
     <w:p>
@@ -732,8 +916,30 @@
         <w:rPr>
           <w:highlight w:val="green"/>
         </w:rPr>
-        <w:t>Create a new Map of &lt;Relevant MovieName, frequency&gt;, for creating the tagCloud</w:t>
-      </w:r>
+        <w:t xml:space="preserve">Create a new Map of &lt;Relevant </w:t>
+      </w:r>
+      <w:proofErr w:type="spellStart"/>
+      <w:r>
+        <w:rPr>
+          <w:highlight w:val="green"/>
+        </w:rPr>
+        <w:t>MovieName</w:t>
+      </w:r>
+      <w:proofErr w:type="spellEnd"/>
+      <w:r>
+        <w:rPr>
+          <w:highlight w:val="green"/>
+        </w:rPr>
+        <w:t xml:space="preserve">, frequency&gt;, for creating the </w:t>
+      </w:r>
+      <w:proofErr w:type="spellStart"/>
+      <w:r>
+        <w:rPr>
+          <w:highlight w:val="green"/>
+        </w:rPr>
+        <w:t>tagCloud</w:t>
+      </w:r>
+      <w:proofErr w:type="spellEnd"/>
     </w:p>
     <w:p>
       <w:pPr>
@@ -745,8 +951,16 @@
         <w:rPr>
           <w:highlight w:val="green"/>
         </w:rPr>
-        <w:t>Create TagCloud</w:t>
-      </w:r>
+        <w:t xml:space="preserve">Create </w:t>
+      </w:r>
+      <w:proofErr w:type="spellStart"/>
+      <w:r>
+        <w:rPr>
+          <w:highlight w:val="green"/>
+        </w:rPr>
+        <w:t>TagCloud</w:t>
+      </w:r>
+      <w:proofErr w:type="spellEnd"/>
     </w:p>
     <w:p>
       <w:pPr>
@@ -767,8 +981,17 @@
           <w:b/>
           <w:u w:val="single"/>
         </w:rPr>
-        <w:t>Generating TagCloud</w:t>
-      </w:r>
+        <w:t xml:space="preserve">Generating </w:t>
+      </w:r>
+      <w:proofErr w:type="spellStart"/>
+      <w:r>
+        <w:rPr>
+          <w:b/>
+          <w:u w:val="single"/>
+        </w:rPr>
+        <w:t>TagCloud</w:t>
+      </w:r>
+      <w:proofErr w:type="spellEnd"/>
     </w:p>
     <w:p>
       <w:pPr>
@@ -1223,7 +1446,15 @@
         <w:ind w:hanging="359"/>
       </w:pPr>
       <w:r>
-        <w:t>Get Scaling Factor (mention GoWords) and update extracted mentions</w:t>
+        <w:t xml:space="preserve">Get Scaling Factor (mention </w:t>
+      </w:r>
+      <w:proofErr w:type="spellStart"/>
+      <w:r>
+        <w:t>GoWords</w:t>
+      </w:r>
+      <w:proofErr w:type="spellEnd"/>
+      <w:r>
+        <w:t>) and update extracted mentions</w:t>
       </w:r>
     </w:p>
     <w:p>
@@ -1310,7 +1541,15 @@
         <w:ind w:hanging="359"/>
       </w:pPr>
       <w:r>
-        <w:t>Give the node names and respective scores to the TagCloud Library.</w:t>
+        <w:t xml:space="preserve">Give the node names and respective scores to the </w:t>
+      </w:r>
+      <w:proofErr w:type="spellStart"/>
+      <w:r>
+        <w:t>TagCloud</w:t>
+      </w:r>
+      <w:proofErr w:type="spellEnd"/>
+      <w:r>
+        <w:t xml:space="preserve"> Library.</w:t>
       </w:r>
     </w:p>
     <w:p>
@@ -1341,7 +1580,15 @@
         <w:ind w:hanging="359"/>
       </w:pPr>
       <w:r>
-        <w:t>Comparison with Naive Scoring methods (may be without applying gowords and web-context)</w:t>
+        <w:t xml:space="preserve">Comparison with Naive Scoring methods (may be without applying </w:t>
+      </w:r>
+      <w:proofErr w:type="spellStart"/>
+      <w:r>
+        <w:t>gowords</w:t>
+      </w:r>
+      <w:proofErr w:type="spellEnd"/>
+      <w:r>
+        <w:t xml:space="preserve"> and web-context)</w:t>
       </w:r>
     </w:p>
     <w:p>
@@ -1422,6 +1669,7 @@
         </w:numPr>
         <w:spacing w:line="240" w:lineRule="auto"/>
       </w:pPr>
+      <w:proofErr w:type="spellStart"/>
       <w:r>
         <w:rPr>
           <w:color w:val="222222"/>
@@ -1429,7 +1677,37 @@
           <w:szCs w:val="20"/>
           <w:shd w:val="clear" w:color="auto" w:fill="FFFFFF"/>
         </w:rPr>
-        <w:t>Mangold, W. Glynn, and David J. Faulds. "Social media: The new hybrid element of the promotion mix."</w:t>
+        <w:t>Mangold</w:t>
+      </w:r>
+      <w:proofErr w:type="spellEnd"/>
+      <w:r>
+        <w:rPr>
+          <w:color w:val="222222"/>
+          <w:sz w:val="20"/>
+          <w:szCs w:val="20"/>
+          <w:shd w:val="clear" w:color="auto" w:fill="FFFFFF"/>
+        </w:rPr>
+        <w:t xml:space="preserve">, W. Glynn, and David J. </w:t>
+      </w:r>
+      <w:proofErr w:type="spellStart"/>
+      <w:r>
+        <w:rPr>
+          <w:color w:val="222222"/>
+          <w:sz w:val="20"/>
+          <w:szCs w:val="20"/>
+          <w:shd w:val="clear" w:color="auto" w:fill="FFFFFF"/>
+        </w:rPr>
+        <w:t>Faulds</w:t>
+      </w:r>
+      <w:proofErr w:type="spellEnd"/>
+      <w:r>
+        <w:rPr>
+          <w:color w:val="222222"/>
+          <w:sz w:val="20"/>
+          <w:szCs w:val="20"/>
+          <w:shd w:val="clear" w:color="auto" w:fill="FFFFFF"/>
+        </w:rPr>
+        <w:t>. "Social media: The new hybrid element of the promotion mix."</w:t>
       </w:r>
       <w:r>
         <w:rPr>
@@ -1505,13 +1783,41 @@
         </w:numPr>
         <w:spacing w:after="0" w:line="240" w:lineRule="auto"/>
       </w:pPr>
+      <w:proofErr w:type="spellStart"/>
       <w:r>
         <w:rPr>
           <w:rFonts w:ascii="Arial" w:eastAsia="Times New Roman" w:hAnsi="Arial" w:cs="Arial"/>
           <w:color w:val="222222"/>
           <w:shd w:val="clear" w:color="auto" w:fill="FFFFFF"/>
         </w:rPr>
-        <w:t xml:space="preserve">Sarawagi, Sunita. "Information extraction." </w:t>
+        <w:t>Sarawagi</w:t>
+      </w:r>
+      <w:proofErr w:type="spellEnd"/>
+      <w:r>
+        <w:rPr>
+          <w:rFonts w:ascii="Arial" w:eastAsia="Times New Roman" w:hAnsi="Arial" w:cs="Arial"/>
+          <w:color w:val="222222"/>
+          <w:shd w:val="clear" w:color="auto" w:fill="FFFFFF"/>
+        </w:rPr>
+        <w:t xml:space="preserve">, </w:t>
+      </w:r>
+      <w:proofErr w:type="spellStart"/>
+      <w:r>
+        <w:rPr>
+          <w:rFonts w:ascii="Arial" w:eastAsia="Times New Roman" w:hAnsi="Arial" w:cs="Arial"/>
+          <w:color w:val="222222"/>
+          <w:shd w:val="clear" w:color="auto" w:fill="FFFFFF"/>
+        </w:rPr>
+        <w:t>Sunita</w:t>
+      </w:r>
+      <w:proofErr w:type="spellEnd"/>
+      <w:r>
+        <w:rPr>
+          <w:rFonts w:ascii="Arial" w:eastAsia="Times New Roman" w:hAnsi="Arial" w:cs="Arial"/>
+          <w:color w:val="222222"/>
+          <w:shd w:val="clear" w:color="auto" w:fill="FFFFFF"/>
+        </w:rPr>
+        <w:t xml:space="preserve">. "Information extraction." </w:t>
       </w:r>
       <w:r>
         <w:rPr>
@@ -1638,6 +1944,7 @@
       <w:pPr>
         <w:pStyle w:val="normal0"/>
         <w:spacing w:line="240" w:lineRule="auto"/>
+        <w:jc w:val="both"/>
       </w:pPr>
       <w:r>
         <w:t>&lt;Change the name of application. We're not analyzing trend technically&gt;</w:t>
@@ -1646,6 +1953,7 @@
     <w:p>
       <w:pPr>
         <w:spacing w:after="0" w:line="240" w:lineRule="auto"/>
+        <w:jc w:val="both"/>
         <w:rPr>
           <w:rFonts w:ascii="Times New Roman" w:eastAsia="Times New Roman" w:hAnsi="Times New Roman" w:cs="Times New Roman"/>
         </w:rPr>
@@ -1663,6 +1971,7 @@
     <w:p>
       <w:pPr>
         <w:spacing w:after="0" w:line="240" w:lineRule="auto"/>
+        <w:jc w:val="both"/>
         <w:rPr>
           <w:rFonts w:ascii="Times New Roman" w:eastAsia="Times New Roman" w:hAnsi="Times New Roman" w:cs="Times New Roman"/>
         </w:rPr>
@@ -1672,7 +1981,39 @@
           <w:rFonts w:ascii="Arial" w:eastAsia="Times New Roman" w:hAnsi="Arial" w:cs="Arial"/>
           <w:color w:val="000000"/>
         </w:rPr>
-        <w:t xml:space="preserve">Since past few years, social media has become an integral part of modern society. It is now one of the biggest and most reliable sources of information. The social data generated from social media, in the form of tweets, facebook wall-postings, blogs, video blogs (vlogs), etc. can be exploited to analyze the current affairs worldwide. In this paper, we describe 'TweetTrend', an application which uses Twitter </w:t>
+        <w:t>Since past few years, social media has become an integral part of modern society. It is now one of the biggest and most reliable sources of information. The social data generated from social media, in the form of tweets, facebook wall-postings, blogs, video blogs (</w:t>
+      </w:r>
+      <w:proofErr w:type="spellStart"/>
+      <w:r>
+        <w:rPr>
+          <w:rFonts w:ascii="Arial" w:eastAsia="Times New Roman" w:hAnsi="Arial" w:cs="Arial"/>
+          <w:color w:val="000000"/>
+        </w:rPr>
+        <w:t>vlogs</w:t>
+      </w:r>
+      <w:proofErr w:type="spellEnd"/>
+      <w:r>
+        <w:rPr>
+          <w:rFonts w:ascii="Arial" w:eastAsia="Times New Roman" w:hAnsi="Arial" w:cs="Arial"/>
+          <w:color w:val="000000"/>
+        </w:rPr>
+        <w:t>), etc. can be exploited to analyze the current affairs worldwide. In this paper, we describe '</w:t>
+      </w:r>
+      <w:proofErr w:type="spellStart"/>
+      <w:r>
+        <w:rPr>
+          <w:rFonts w:ascii="Arial" w:eastAsia="Times New Roman" w:hAnsi="Arial" w:cs="Arial"/>
+          <w:color w:val="000000"/>
+        </w:rPr>
+        <w:t>TweetTrend</w:t>
+      </w:r>
+      <w:proofErr w:type="spellEnd"/>
+      <w:r>
+        <w:rPr>
+          <w:rFonts w:ascii="Arial" w:eastAsia="Times New Roman" w:hAnsi="Arial" w:cs="Arial"/>
+          <w:color w:val="000000"/>
+        </w:rPr>
+        <w:t xml:space="preserve">', an application which uses Twitter </w:t>
       </w:r>
       <w:r>
         <w:rPr>
@@ -1687,7 +2028,23 @@
           <w:rFonts w:ascii="Arial" w:eastAsia="Times New Roman" w:hAnsi="Arial" w:cs="Arial"/>
           <w:color w:val="000000"/>
         </w:rPr>
-        <w:t xml:space="preserve"> data, i.e., tweets, to analyze the trendy and popular topics, i.e. what is being most discussed, in a particular domain currently. This system can be applied to any area in general, provided we have its knowledge base, and having some specific knowledge about it will also help in optimizing the system. In our case, we have chosen 'english movies' as our area, and using a large set of tweets </w:t>
+        <w:t xml:space="preserve"> data, i.e., tweets, to analyze the trendy and popular topics, i.e. what is being most discussed, in a particular domain currently. This system can be applied to any area in general, provided we have its knowledge base, and having some specific knowledge about it will also help in optimizing the system. In our case, we have chosen '</w:t>
+      </w:r>
+      <w:proofErr w:type="spellStart"/>
+      <w:r>
+        <w:rPr>
+          <w:rFonts w:ascii="Arial" w:eastAsia="Times New Roman" w:hAnsi="Arial" w:cs="Arial"/>
+          <w:color w:val="000000"/>
+        </w:rPr>
+        <w:t>english</w:t>
+      </w:r>
+      <w:proofErr w:type="spellEnd"/>
+      <w:r>
+        <w:rPr>
+          <w:rFonts w:ascii="Arial" w:eastAsia="Times New Roman" w:hAnsi="Arial" w:cs="Arial"/>
+          <w:color w:val="000000"/>
+        </w:rPr>
+        <w:t xml:space="preserve"> movies' as our area, and using a large set of tweets </w:t>
       </w:r>
       <w:r>
         <w:rPr>
@@ -1723,6 +2080,7 @@
     <w:p>
       <w:pPr>
         <w:spacing w:after="0" w:line="240" w:lineRule="auto"/>
+        <w:jc w:val="both"/>
         <w:rPr>
           <w:rFonts w:ascii="Times New Roman" w:eastAsia="Times New Roman" w:hAnsi="Times New Roman" w:cs="Times New Roman"/>
         </w:rPr>
@@ -1754,6 +2112,7 @@
     <w:p>
       <w:pPr>
         <w:spacing w:after="0" w:line="240" w:lineRule="auto"/>
+        <w:jc w:val="both"/>
         <w:rPr>
           <w:rFonts w:ascii="Times New Roman" w:eastAsia="Times New Roman" w:hAnsi="Times New Roman" w:cs="Times New Roman"/>
         </w:rPr>
@@ -1785,6 +2144,7 @@
     <w:p>
       <w:pPr>
         <w:spacing w:after="0" w:line="240" w:lineRule="auto"/>
+        <w:jc w:val="both"/>
         <w:rPr>
           <w:rFonts w:ascii="Times New Roman" w:eastAsia="Times New Roman" w:hAnsi="Times New Roman" w:cs="Times New Roman"/>
         </w:rPr>
@@ -1800,6 +2160,7 @@
     <w:p>
       <w:pPr>
         <w:spacing w:after="0" w:line="240" w:lineRule="auto"/>
+        <w:jc w:val="both"/>
         <w:rPr>
           <w:rFonts w:ascii="Times New Roman" w:eastAsia="Times New Roman" w:hAnsi="Times New Roman" w:cs="Times New Roman"/>
         </w:rPr>
@@ -1815,6 +2176,7 @@
     <w:p>
       <w:pPr>
         <w:spacing w:after="0" w:line="240" w:lineRule="auto"/>
+        <w:jc w:val="both"/>
         <w:rPr>
           <w:rFonts w:ascii="Times New Roman" w:eastAsia="Times New Roman" w:hAnsi="Times New Roman" w:cs="Times New Roman"/>
         </w:rPr>
@@ -1829,6 +2191,7 @@
     <w:p>
       <w:pPr>
         <w:spacing w:after="0" w:line="240" w:lineRule="auto"/>
+        <w:jc w:val="both"/>
         <w:rPr>
           <w:rFonts w:ascii="Times New Roman" w:eastAsia="Times New Roman" w:hAnsi="Times New Roman" w:cs="Times New Roman"/>
         </w:rPr>
@@ -1862,6 +2225,7 @@
     <w:p>
       <w:pPr>
         <w:spacing w:after="0" w:line="240" w:lineRule="auto"/>
+        <w:jc w:val="both"/>
         <w:rPr>
           <w:rFonts w:ascii="Times New Roman" w:eastAsia="Times New Roman" w:hAnsi="Times New Roman" w:cs="Times New Roman"/>
         </w:rPr>
@@ -1878,6 +2242,7 @@
       <w:pPr>
         <w:spacing w:after="0" w:line="240" w:lineRule="auto"/>
         <w:ind w:left="720" w:hanging="360"/>
+        <w:jc w:val="both"/>
         <w:rPr>
           <w:rFonts w:ascii="Times New Roman" w:eastAsia="Times New Roman" w:hAnsi="Times New Roman" w:cs="Times New Roman"/>
         </w:rPr>
@@ -1902,6 +2267,7 @@
       <w:pPr>
         <w:spacing w:after="0" w:line="240" w:lineRule="auto"/>
         <w:ind w:left="720" w:hanging="360"/>
+        <w:jc w:val="both"/>
         <w:rPr>
           <w:rFonts w:ascii="Times New Roman" w:eastAsia="Times New Roman" w:hAnsi="Times New Roman" w:cs="Times New Roman"/>
         </w:rPr>
@@ -1926,6 +2292,7 @@
       <w:pPr>
         <w:spacing w:after="0" w:line="240" w:lineRule="auto"/>
         <w:ind w:left="720" w:hanging="360"/>
+        <w:jc w:val="both"/>
         <w:rPr>
           <w:rFonts w:ascii="Times New Roman" w:eastAsia="Times New Roman" w:hAnsi="Times New Roman" w:cs="Times New Roman"/>
         </w:rPr>
@@ -1950,6 +2317,7 @@
       <w:pPr>
         <w:spacing w:after="0" w:line="240" w:lineRule="auto"/>
         <w:ind w:left="720" w:hanging="360"/>
+        <w:jc w:val="both"/>
         <w:rPr>
           <w:rFonts w:ascii="Arial" w:eastAsia="Times New Roman" w:hAnsi="Arial" w:cs="Arial"/>
           <w:color w:val="000000"/>
@@ -1968,13 +2336,30 @@
           <w:color w:val="000000"/>
         </w:rPr>
         <w:tab/>
-        <w:t>Using domain knowledge (Movie Actors) - [Movie Cast Trie, its use]</w:t>
+        <w:t xml:space="preserve">Using domain knowledge (Movie Actors) - [Movie Cast </w:t>
+      </w:r>
+      <w:proofErr w:type="spellStart"/>
+      <w:r>
+        <w:rPr>
+          <w:rFonts w:ascii="Arial" w:eastAsia="Times New Roman" w:hAnsi="Arial" w:cs="Arial"/>
+          <w:color w:val="000000"/>
+        </w:rPr>
+        <w:t>Trie</w:t>
+      </w:r>
+      <w:proofErr w:type="spellEnd"/>
+      <w:r>
+        <w:rPr>
+          <w:rFonts w:ascii="Arial" w:eastAsia="Times New Roman" w:hAnsi="Arial" w:cs="Arial"/>
+          <w:color w:val="000000"/>
+        </w:rPr>
+        <w:t>, its use]</w:t>
       </w:r>
     </w:p>
     <w:p>
       <w:pPr>
         <w:spacing w:after="0" w:line="240" w:lineRule="auto"/>
         <w:ind w:left="720" w:hanging="360"/>
+        <w:jc w:val="both"/>
         <w:rPr>
           <w:rFonts w:ascii="Times New Roman" w:eastAsia="Times New Roman" w:hAnsi="Times New Roman" w:cs="Times New Roman"/>
         </w:rPr>
@@ -1983,6 +2368,7 @@
     <w:p>
       <w:pPr>
         <w:spacing w:after="0" w:line="240" w:lineRule="auto"/>
+        <w:jc w:val="both"/>
         <w:rPr>
           <w:rFonts w:ascii="Times New Roman" w:eastAsia="Times New Roman" w:hAnsi="Times New Roman" w:cs="Times New Roman"/>
         </w:rPr>
@@ -2016,6 +2402,7 @@
     <w:p>
       <w:pPr>
         <w:spacing w:after="0" w:line="240" w:lineRule="auto"/>
+        <w:jc w:val="both"/>
         <w:rPr>
           <w:rFonts w:ascii="Arial" w:eastAsia="Times New Roman" w:hAnsi="Arial" w:cs="Arial"/>
           <w:color w:val="000000"/>
@@ -2160,12 +2547,29 @@
           <w:rFonts w:ascii="Arial" w:eastAsia="Times New Roman" w:hAnsi="Arial" w:cs="Arial"/>
           <w:color w:val="000000"/>
         </w:rPr>
-        <w:t>. On the next query by user, we parse the score mapping file and find out the score of the relevant nodes, thus preparing the tagcloud as an output. Now, we go through each and every step of processing the tweet.</w:t>
+        <w:t xml:space="preserve">. On the next query by user, we parse the score mapping file and find out the score of the relevant nodes, thus preparing the </w:t>
+      </w:r>
+      <w:proofErr w:type="spellStart"/>
+      <w:r>
+        <w:rPr>
+          <w:rFonts w:ascii="Arial" w:eastAsia="Times New Roman" w:hAnsi="Arial" w:cs="Arial"/>
+          <w:color w:val="000000"/>
+        </w:rPr>
+        <w:t>tagcloud</w:t>
+      </w:r>
+      <w:proofErr w:type="spellEnd"/>
+      <w:r>
+        <w:rPr>
+          <w:rFonts w:ascii="Arial" w:eastAsia="Times New Roman" w:hAnsi="Arial" w:cs="Arial"/>
+          <w:color w:val="000000"/>
+        </w:rPr>
+        <w:t xml:space="preserve"> as an output. Now, we go through each and every step of processing the tweet.</w:t>
       </w:r>
     </w:p>
     <w:p>
       <w:pPr>
         <w:spacing w:after="0" w:line="240" w:lineRule="auto"/>
+        <w:jc w:val="both"/>
         <w:rPr>
           <w:rFonts w:ascii="Times New Roman" w:eastAsia="Times New Roman" w:hAnsi="Times New Roman" w:cs="Times New Roman"/>
         </w:rPr>
@@ -2175,6 +2579,7 @@
       <w:pPr>
         <w:spacing w:after="0" w:line="240" w:lineRule="auto"/>
         <w:ind w:firstLine="720"/>
+        <w:jc w:val="both"/>
         <w:rPr>
           <w:rFonts w:ascii="Times New Roman" w:eastAsia="Times New Roman" w:hAnsi="Times New Roman" w:cs="Times New Roman"/>
         </w:rPr>
@@ -2206,6 +2611,7 @@
     <w:p>
       <w:pPr>
         <w:spacing w:after="0" w:line="240" w:lineRule="auto"/>
+        <w:jc w:val="both"/>
         <w:rPr>
           <w:rFonts w:ascii="Arial" w:eastAsia="Times New Roman" w:hAnsi="Arial" w:cs="Arial"/>
           <w:color w:val="000000"/>
@@ -2265,6 +2671,7 @@
     <w:p>
       <w:pPr>
         <w:spacing w:after="0" w:line="240" w:lineRule="auto"/>
+        <w:jc w:val="both"/>
         <w:rPr>
           <w:rFonts w:ascii="Times New Roman" w:eastAsia="Times New Roman" w:hAnsi="Times New Roman" w:cs="Times New Roman"/>
         </w:rPr>
@@ -2274,6 +2681,7 @@
       <w:pPr>
         <w:spacing w:after="0" w:line="240" w:lineRule="auto"/>
         <w:ind w:left="720" w:hanging="360"/>
+        <w:jc w:val="both"/>
         <w:rPr>
           <w:rFonts w:ascii="Arial" w:eastAsia="Times New Roman" w:hAnsi="Arial" w:cs="Arial"/>
           <w:b/>
@@ -2316,6 +2724,7 @@
     <w:p>
       <w:pPr>
         <w:spacing w:after="0" w:line="240" w:lineRule="auto"/>
+        <w:jc w:val="both"/>
         <w:rPr>
           <w:rFonts w:ascii="Arial" w:eastAsia="Times New Roman" w:hAnsi="Arial" w:cs="Arial"/>
           <w:color w:val="000000"/>
@@ -2444,6 +2853,7 @@
     <w:p>
       <w:pPr>
         <w:spacing w:after="0" w:line="240" w:lineRule="auto"/>
+        <w:jc w:val="both"/>
         <w:rPr>
           <w:rFonts w:ascii="Arial" w:eastAsia="Times New Roman" w:hAnsi="Arial" w:cs="Arial"/>
           <w:color w:val="000000"/>
@@ -2453,6 +2863,7 @@
     <w:p>
       <w:pPr>
         <w:spacing w:after="0" w:line="240" w:lineRule="auto"/>
+        <w:jc w:val="both"/>
         <w:rPr>
           <w:rFonts w:ascii="Arial" w:eastAsia="Times New Roman" w:hAnsi="Arial" w:cs="Arial"/>
           <w:color w:val="000000"/>
@@ -2519,7 +2930,23 @@
           <w:rFonts w:ascii="Arial" w:eastAsia="Times New Roman" w:hAnsi="Arial" w:cs="Arial"/>
           <w:color w:val="000000"/>
         </w:rPr>
-        <w:t>English words in a trie data structure, against which we compare the tokens we get after splitting the message string over delimiters</w:t>
+        <w:t xml:space="preserve">English words in a </w:t>
+      </w:r>
+      <w:proofErr w:type="spellStart"/>
+      <w:r>
+        <w:rPr>
+          <w:rFonts w:ascii="Arial" w:eastAsia="Times New Roman" w:hAnsi="Arial" w:cs="Arial"/>
+          <w:color w:val="000000"/>
+        </w:rPr>
+        <w:t>trie</w:t>
+      </w:r>
+      <w:proofErr w:type="spellEnd"/>
+      <w:r>
+        <w:rPr>
+          <w:rFonts w:ascii="Arial" w:eastAsia="Times New Roman" w:hAnsi="Arial" w:cs="Arial"/>
+          <w:color w:val="000000"/>
+        </w:rPr>
+        <w:t xml:space="preserve"> data structure, against which we compare the tokens we get after splitting the message string over delimiters</w:t>
       </w:r>
       <w:r>
         <w:rPr>
@@ -2532,6 +2959,7 @@
     <w:p>
       <w:pPr>
         <w:spacing w:after="0" w:line="240" w:lineRule="auto"/>
+        <w:jc w:val="both"/>
         <w:rPr>
           <w:rFonts w:ascii="Arial" w:eastAsia="Times New Roman" w:hAnsi="Arial" w:cs="Arial"/>
           <w:color w:val="000000"/>
@@ -2541,17 +2969,50 @@
     <w:p>
       <w:pPr>
         <w:spacing w:after="0" w:line="240" w:lineRule="auto"/>
-        <w:rPr>
-          <w:rFonts w:ascii="Arial" w:eastAsia="Times New Roman" w:hAnsi="Arial" w:cs="Arial"/>
-          <w:color w:val="000000"/>
-        </w:rPr>
-      </w:pPr>
-      <w:r>
-        <w:rPr>
-          <w:rFonts w:ascii="Arial" w:eastAsia="Times New Roman" w:hAnsi="Arial" w:cs="Arial"/>
-          <w:color w:val="000000"/>
-        </w:rPr>
-        <w:t xml:space="preserve"> In our algorithm, we give more weight to the hashtags, in the sense that if a hashtag mentions a movies, we are more confident that the tweet is talking about that movie</w:t>
+        <w:jc w:val="both"/>
+        <w:rPr>
+          <w:rFonts w:ascii="Arial" w:eastAsia="Times New Roman" w:hAnsi="Arial" w:cs="Arial"/>
+          <w:color w:val="000000"/>
+        </w:rPr>
+      </w:pPr>
+      <w:r>
+        <w:rPr>
+          <w:rFonts w:ascii="Arial" w:eastAsia="Times New Roman" w:hAnsi="Arial" w:cs="Arial"/>
+          <w:color w:val="000000"/>
+        </w:rPr>
+        <w:t xml:space="preserve"> In our algorithm, we give more weight to the </w:t>
+      </w:r>
+      <w:proofErr w:type="spellStart"/>
+      <w:r>
+        <w:rPr>
+          <w:rFonts w:ascii="Arial" w:eastAsia="Times New Roman" w:hAnsi="Arial" w:cs="Arial"/>
+          <w:color w:val="000000"/>
+        </w:rPr>
+        <w:t>hashtags</w:t>
+      </w:r>
+      <w:proofErr w:type="spellEnd"/>
+      <w:r>
+        <w:rPr>
+          <w:rFonts w:ascii="Arial" w:eastAsia="Times New Roman" w:hAnsi="Arial" w:cs="Arial"/>
+          <w:color w:val="000000"/>
+        </w:rPr>
+        <w:t xml:space="preserve">, in the sense that if a </w:t>
+      </w:r>
+      <w:proofErr w:type="spellStart"/>
+      <w:r>
+        <w:rPr>
+          <w:rFonts w:ascii="Arial" w:eastAsia="Times New Roman" w:hAnsi="Arial" w:cs="Arial"/>
+          <w:color w:val="000000"/>
+        </w:rPr>
+        <w:t>hashtag</w:t>
+      </w:r>
+      <w:proofErr w:type="spellEnd"/>
+      <w:r>
+        <w:rPr>
+          <w:rFonts w:ascii="Arial" w:eastAsia="Times New Roman" w:hAnsi="Arial" w:cs="Arial"/>
+          <w:color w:val="000000"/>
+        </w:rPr>
+        <w:t xml:space="preserve"> mentions a movies, we are more confident that the tweet is talking about that movie</w:t>
       </w:r>
       <w:r>
         <w:rPr>
@@ -2691,6 +3152,7 @@
       <w:pPr>
         <w:spacing w:after="0" w:line="240" w:lineRule="auto"/>
         <w:ind w:left="720" w:hanging="360"/>
+        <w:jc w:val="both"/>
         <w:rPr>
           <w:rFonts w:ascii="Times New Roman" w:eastAsia="Times New Roman" w:hAnsi="Times New Roman" w:cs="Times New Roman"/>
         </w:rPr>
@@ -2700,6 +3162,7 @@
       <w:pPr>
         <w:spacing w:after="0" w:line="240" w:lineRule="auto"/>
         <w:ind w:left="720" w:hanging="360"/>
+        <w:jc w:val="both"/>
         <w:rPr>
           <w:rFonts w:ascii="Arial" w:eastAsia="Times New Roman" w:hAnsi="Arial" w:cs="Arial"/>
           <w:b/>
@@ -2734,17 +3197,34 @@
     <w:p>
       <w:pPr>
         <w:spacing w:after="0" w:line="240" w:lineRule="auto"/>
-        <w:rPr>
-          <w:rFonts w:ascii="Arial" w:eastAsia="Times New Roman" w:hAnsi="Arial" w:cs="Arial"/>
-          <w:color w:val="000000"/>
-        </w:rPr>
-      </w:pPr>
-      <w:r>
-        <w:rPr>
-          <w:rFonts w:ascii="Arial" w:eastAsia="Times New Roman" w:hAnsi="Arial" w:cs="Arial"/>
-          <w:color w:val="000000"/>
-        </w:rPr>
-        <w:t>Going through the tweets in the data source provided, we observed that users generally include one or more web urls in their tweet to describe what they are alluding to.</w:t>
+        <w:jc w:val="both"/>
+        <w:rPr>
+          <w:rFonts w:ascii="Arial" w:eastAsia="Times New Roman" w:hAnsi="Arial" w:cs="Arial"/>
+          <w:color w:val="000000"/>
+        </w:rPr>
+      </w:pPr>
+      <w:r>
+        <w:rPr>
+          <w:rFonts w:ascii="Arial" w:eastAsia="Times New Roman" w:hAnsi="Arial" w:cs="Arial"/>
+          <w:color w:val="000000"/>
+        </w:rPr>
+        <w:t xml:space="preserve">Going through the tweets in the data source provided, we observed that users generally include one or more web </w:t>
+      </w:r>
+      <w:proofErr w:type="spellStart"/>
+      <w:r>
+        <w:rPr>
+          <w:rFonts w:ascii="Arial" w:eastAsia="Times New Roman" w:hAnsi="Arial" w:cs="Arial"/>
+          <w:color w:val="000000"/>
+        </w:rPr>
+        <w:t>urls</w:t>
+      </w:r>
+      <w:proofErr w:type="spellEnd"/>
+      <w:r>
+        <w:rPr>
+          <w:rFonts w:ascii="Arial" w:eastAsia="Times New Roman" w:hAnsi="Arial" w:cs="Arial"/>
+          <w:color w:val="000000"/>
+        </w:rPr>
+        <w:t xml:space="preserve"> in their tweet to describe what they are alluding to.</w:t>
       </w:r>
       <w:r>
         <w:rPr>
@@ -2758,7 +3238,23 @@
           <w:rFonts w:ascii="Arial" w:eastAsia="Times New Roman" w:hAnsi="Arial" w:cs="Arial"/>
           <w:color w:val="000000"/>
         </w:rPr>
-        <w:t xml:space="preserve"> So, we firstly check if the tweet contains any web url. If it does, we get the title of the corresponding web page, and consider it </w:t>
+        <w:t xml:space="preserve"> So, we firstly check if the tweet contains any web </w:t>
+      </w:r>
+      <w:proofErr w:type="spellStart"/>
+      <w:r>
+        <w:rPr>
+          <w:rFonts w:ascii="Arial" w:eastAsia="Times New Roman" w:hAnsi="Arial" w:cs="Arial"/>
+          <w:color w:val="000000"/>
+        </w:rPr>
+        <w:t>url</w:t>
+      </w:r>
+      <w:proofErr w:type="spellEnd"/>
+      <w:r>
+        <w:rPr>
+          <w:rFonts w:ascii="Arial" w:eastAsia="Times New Roman" w:hAnsi="Arial" w:cs="Arial"/>
+          <w:color w:val="000000"/>
+        </w:rPr>
+        <w:t xml:space="preserve">. If it does, we get the title of the corresponding web page, and consider it </w:t>
       </w:r>
       <w:r>
         <w:rPr>
@@ -2849,6 +3345,7 @@
       <w:pPr>
         <w:spacing w:after="0" w:line="240" w:lineRule="auto"/>
         <w:ind w:left="720" w:hanging="360"/>
+        <w:jc w:val="both"/>
         <w:rPr>
           <w:rFonts w:ascii="Times New Roman" w:eastAsia="Times New Roman" w:hAnsi="Times New Roman" w:cs="Times New Roman"/>
         </w:rPr>
@@ -2858,6 +3355,7 @@
       <w:pPr>
         <w:spacing w:after="0" w:line="240" w:lineRule="auto"/>
         <w:ind w:left="720" w:hanging="360"/>
+        <w:jc w:val="both"/>
         <w:rPr>
           <w:rFonts w:ascii="Arial" w:eastAsia="Times New Roman" w:hAnsi="Arial" w:cs="Arial"/>
           <w:b/>
@@ -2908,6 +3406,7 @@
     <w:p>
       <w:pPr>
         <w:spacing w:after="0" w:line="240" w:lineRule="auto"/>
+        <w:jc w:val="both"/>
         <w:rPr>
           <w:rFonts w:ascii="Arial" w:eastAsia="Times New Roman" w:hAnsi="Arial" w:cs="Arial"/>
           <w:color w:val="000000"/>
@@ -2977,7 +3476,42 @@
           <w:rFonts w:ascii="Arial" w:eastAsia="Times New Roman" w:hAnsi="Arial" w:cs="Arial"/>
           <w:color w:val="000000"/>
         </w:rPr>
-        <w:t xml:space="preserve"> is score given to the node.  And, t</w:t>
+        <w:t xml:space="preserve"> is score given to that</w:t>
+      </w:r>
+      <w:r>
+        <w:rPr>
+          <w:rFonts w:ascii="Arial" w:eastAsia="Times New Roman" w:hAnsi="Arial" w:cs="Arial"/>
+          <w:color w:val="000000"/>
+        </w:rPr>
+        <w:t xml:space="preserve"> node</w:t>
+      </w:r>
+      <w:r>
+        <w:rPr>
+          <w:rFonts w:ascii="Arial" w:eastAsia="Times New Roman" w:hAnsi="Arial" w:cs="Arial"/>
+          <w:color w:val="000000"/>
+        </w:rPr>
+        <w:t xml:space="preserve"> by our system</w:t>
+      </w:r>
+      <w:r>
+        <w:rPr>
+          <w:rFonts w:ascii="Arial" w:eastAsia="Times New Roman" w:hAnsi="Arial" w:cs="Arial"/>
+          <w:color w:val="000000"/>
+        </w:rPr>
+        <w:t xml:space="preserve">.  </w:t>
+      </w:r>
+      <w:r>
+        <w:rPr>
+          <w:rFonts w:ascii="Arial" w:eastAsia="Times New Roman" w:hAnsi="Arial" w:cs="Arial"/>
+          <w:color w:val="000000"/>
+        </w:rPr>
+        <w:t>So</w:t>
+      </w:r>
+      <w:r>
+        <w:rPr>
+          <w:rFonts w:ascii="Arial" w:eastAsia="Times New Roman" w:hAnsi="Arial" w:cs="Arial"/>
+          <w:color w:val="000000"/>
+        </w:rPr>
+        <w:t>, t</w:t>
       </w:r>
       <w:r>
         <w:rPr>
@@ -2999,6 +3533,13 @@
           <w:rFonts w:ascii="Arial" w:eastAsia="Times New Roman" w:hAnsi="Arial" w:cs="Arial"/>
           <w:color w:val="000000"/>
         </w:rPr>
+        <w:t xml:space="preserve"> entries</w:t>
+      </w:r>
+      <w:r>
+        <w:rPr>
+          <w:rFonts w:ascii="Arial" w:eastAsia="Times New Roman" w:hAnsi="Arial" w:cs="Arial"/>
+          <w:color w:val="000000"/>
+        </w:rPr>
         <w:t>.</w:t>
       </w:r>
       <w:r>
@@ -3061,6 +3602,7 @@
     <w:p>
       <w:pPr>
         <w:spacing w:after="0" w:line="240" w:lineRule="auto"/>
+        <w:jc w:val="both"/>
         <w:rPr>
           <w:rFonts w:ascii="Arial" w:eastAsia="Times New Roman" w:hAnsi="Arial" w:cs="Arial"/>
           <w:color w:val="000000"/>
@@ -3120,14 +3662,72 @@
           <w:rFonts w:ascii="Arial" w:eastAsia="Times New Roman" w:hAnsi="Arial" w:cs="Arial"/>
           <w:color w:val="000000"/>
         </w:rPr>
-        <w:t xml:space="preserve"> in a trie data structure</w:t>
-      </w:r>
-      <w:r>
-        <w:rPr>
-          <w:rFonts w:ascii="Arial" w:eastAsia="Times New Roman" w:hAnsi="Arial" w:cs="Arial"/>
-          <w:color w:val="000000"/>
-        </w:rPr>
-        <w:t>. In the leaf (instance) nodes of the trie, we store the list of node identifiers corresponding to the movies</w:t>
+        <w:t xml:space="preserve"> in a </w:t>
+      </w:r>
+      <w:proofErr w:type="spellStart"/>
+      <w:r>
+        <w:rPr>
+          <w:rFonts w:ascii="Arial" w:eastAsia="Times New Roman" w:hAnsi="Arial" w:cs="Arial"/>
+          <w:color w:val="000000"/>
+        </w:rPr>
+        <w:t>trie</w:t>
+      </w:r>
+      <w:proofErr w:type="spellEnd"/>
+      <w:r>
+        <w:rPr>
+          <w:rFonts w:ascii="Arial" w:eastAsia="Times New Roman" w:hAnsi="Arial" w:cs="Arial"/>
+          <w:color w:val="000000"/>
+        </w:rPr>
+        <w:t xml:space="preserve"> data structure</w:t>
+      </w:r>
+      <w:r>
+        <w:rPr>
+          <w:rFonts w:ascii="Arial" w:eastAsia="Times New Roman" w:hAnsi="Arial" w:cs="Arial"/>
+          <w:color w:val="000000"/>
+        </w:rPr>
+        <w:t>.</w:t>
+      </w:r>
+      <w:r>
+        <w:rPr>
+          <w:rFonts w:ascii="Arial" w:eastAsia="Times New Roman" w:hAnsi="Arial" w:cs="Arial"/>
+          <w:color w:val="000000"/>
+        </w:rPr>
+        <w:t xml:space="preserve"> In order to map the movie casts with the movies in the taxonomy</w:t>
+      </w:r>
+      <w:r>
+        <w:rPr>
+          <w:rFonts w:ascii="Arial" w:eastAsia="Times New Roman" w:hAnsi="Arial" w:cs="Arial"/>
+          <w:color w:val="000000"/>
+        </w:rPr>
+        <w:t xml:space="preserve">, we store the list of node identifiers </w:t>
+      </w:r>
+      <w:r>
+        <w:rPr>
+          <w:rFonts w:ascii="Arial" w:eastAsia="Times New Roman" w:hAnsi="Arial" w:cs="Arial"/>
+          <w:color w:val="000000"/>
+        </w:rPr>
+        <w:t>of</w:t>
+      </w:r>
+      <w:r>
+        <w:rPr>
+          <w:rFonts w:ascii="Arial" w:eastAsia="Times New Roman" w:hAnsi="Arial" w:cs="Arial"/>
+          <w:color w:val="000000"/>
+        </w:rPr>
+        <w:t xml:space="preserve"> the </w:t>
+      </w:r>
+      <w:r>
+        <w:rPr>
+          <w:rFonts w:ascii="Arial" w:eastAsia="Times New Roman" w:hAnsi="Arial" w:cs="Arial"/>
+          <w:color w:val="000000"/>
+        </w:rPr>
+        <w:t xml:space="preserve">corresponding </w:t>
+      </w:r>
+      <w:r>
+        <w:rPr>
+          <w:rFonts w:ascii="Arial" w:eastAsia="Times New Roman" w:hAnsi="Arial" w:cs="Arial"/>
+          <w:color w:val="000000"/>
+        </w:rPr>
+        <w:t>movies</w:t>
       </w:r>
       <w:r>
         <w:rPr>
@@ -3141,15 +3741,17 @@
           <w:rFonts w:ascii="Arial" w:eastAsia="Times New Roman" w:hAnsi="Arial" w:cs="Arial"/>
           <w:color w:val="000000"/>
         </w:rPr>
-        <w:t xml:space="preserve">, in which those actors </w:t>
-      </w:r>
-      <w:r>
-        <w:rPr>
-          <w:rFonts w:ascii="Arial" w:eastAsia="Times New Roman" w:hAnsi="Arial" w:cs="Arial"/>
-          <w:color w:val="000000"/>
-        </w:rPr>
-        <w:t>are casted</w:t>
-      </w:r>
+        <w:t xml:space="preserve"> in the leaf (instance) nodes of the </w:t>
+      </w:r>
+      <w:proofErr w:type="spellStart"/>
+      <w:r>
+        <w:rPr>
+          <w:rFonts w:ascii="Arial" w:eastAsia="Times New Roman" w:hAnsi="Arial" w:cs="Arial"/>
+          <w:color w:val="000000"/>
+        </w:rPr>
+        <w:t>trie</w:t>
+      </w:r>
+      <w:proofErr w:type="spellEnd"/>
       <w:r>
         <w:rPr>
           <w:rFonts w:ascii="Arial" w:eastAsia="Times New Roman" w:hAnsi="Arial" w:cs="Arial"/>
@@ -3169,7 +3771,59 @@
           <w:rFonts w:ascii="Arial" w:eastAsia="Times New Roman" w:hAnsi="Arial" w:cs="Arial"/>
           <w:color w:val="000000"/>
         </w:rPr>
-        <w:t xml:space="preserve"> is one of the leaf nodes in the trie, we may store [1, 3] in it, if in the taxonomy of movies, there are two of his movies with the node names 'The Terminal' and 'Caste Away' with node ids 1 and 3 respectively.</w:t>
+        <w:t xml:space="preserve"> is one of the leaf nodes in the </w:t>
+      </w:r>
+      <w:proofErr w:type="spellStart"/>
+      <w:r>
+        <w:rPr>
+          <w:rFonts w:ascii="Arial" w:eastAsia="Times New Roman" w:hAnsi="Arial" w:cs="Arial"/>
+          <w:color w:val="000000"/>
+        </w:rPr>
+        <w:t>trie</w:t>
+      </w:r>
+      <w:proofErr w:type="spellEnd"/>
+      <w:r>
+        <w:rPr>
+          <w:rFonts w:ascii="Arial" w:eastAsia="Times New Roman" w:hAnsi="Arial" w:cs="Arial"/>
+          <w:color w:val="000000"/>
+        </w:rPr>
+        <w:t xml:space="preserve">, we </w:t>
+      </w:r>
+      <w:r>
+        <w:rPr>
+          <w:rFonts w:ascii="Arial" w:eastAsia="Times New Roman" w:hAnsi="Arial" w:cs="Arial"/>
+          <w:color w:val="000000"/>
+        </w:rPr>
+        <w:t>have</w:t>
+      </w:r>
+      <w:r>
+        <w:rPr>
+          <w:rFonts w:ascii="Arial" w:eastAsia="Times New Roman" w:hAnsi="Arial" w:cs="Arial"/>
+          <w:color w:val="000000"/>
+        </w:rPr>
+        <w:t xml:space="preserve"> store</w:t>
+      </w:r>
+      <w:r>
+        <w:rPr>
+          <w:rFonts w:ascii="Arial" w:eastAsia="Times New Roman" w:hAnsi="Arial" w:cs="Arial"/>
+          <w:color w:val="000000"/>
+        </w:rPr>
+        <w:t>d</w:t>
+      </w:r>
+      <w:r>
+        <w:rPr>
+          <w:rFonts w:ascii="Arial" w:eastAsia="Times New Roman" w:hAnsi="Arial" w:cs="Arial"/>
+          <w:color w:val="000000"/>
+        </w:rPr>
+        <w:t xml:space="preserve"> [1, 3] in it, if in the taxonomy of movies, there are two of his movies with the </w:t>
+      </w:r>
+      <w:r>
+        <w:rPr>
+          <w:rFonts w:ascii="Arial" w:eastAsia="Times New Roman" w:hAnsi="Arial" w:cs="Arial"/>
+          <w:color w:val="000000"/>
+        </w:rPr>
+        <w:lastRenderedPageBreak/>
+        <w:t>node names 'The Terminal' and 'Caste Away' with node ids 1 and 3 respectively.</w:t>
       </w:r>
       <w:r>
         <w:rPr>
@@ -3183,15 +3837,37 @@
           <w:rFonts w:ascii="Arial" w:eastAsia="Times New Roman" w:hAnsi="Arial" w:cs="Arial"/>
           <w:color w:val="000000"/>
         </w:rPr>
-        <w:t xml:space="preserve">We are using this trie to lookup for any mentions of </w:t>
-      </w:r>
-      <w:r>
-        <w:rPr>
-          <w:rFonts w:ascii="Arial" w:eastAsia="Times New Roman" w:hAnsi="Arial" w:cs="Arial"/>
-          <w:color w:val="000000"/>
-        </w:rPr>
-        <w:lastRenderedPageBreak/>
-        <w:t xml:space="preserve">the movie actors, and if </w:t>
+        <w:t xml:space="preserve">We are using this </w:t>
+      </w:r>
+      <w:proofErr w:type="spellStart"/>
+      <w:r>
+        <w:rPr>
+          <w:rFonts w:ascii="Arial" w:eastAsia="Times New Roman" w:hAnsi="Arial" w:cs="Arial"/>
+          <w:color w:val="000000"/>
+        </w:rPr>
+        <w:t>trie</w:t>
+      </w:r>
+      <w:proofErr w:type="spellEnd"/>
+      <w:r>
+        <w:rPr>
+          <w:rFonts w:ascii="Arial" w:eastAsia="Times New Roman" w:hAnsi="Arial" w:cs="Arial"/>
+          <w:color w:val="000000"/>
+        </w:rPr>
+        <w:t xml:space="preserve"> to lookup for any mentions of the movie actors</w:t>
+      </w:r>
+      <w:r>
+        <w:rPr>
+          <w:rFonts w:ascii="Arial" w:eastAsia="Times New Roman" w:hAnsi="Arial" w:cs="Arial"/>
+          <w:color w:val="000000"/>
+        </w:rPr>
+        <w:t xml:space="preserve"> in the tweets</w:t>
+      </w:r>
+      <w:r>
+        <w:rPr>
+          <w:rFonts w:ascii="Arial" w:eastAsia="Times New Roman" w:hAnsi="Arial" w:cs="Arial"/>
+          <w:color w:val="000000"/>
+        </w:rPr>
+        <w:t xml:space="preserve">, and if </w:t>
       </w:r>
       <w:r>
         <w:rPr>
@@ -3226,7 +3902,28 @@
           <w:rFonts w:ascii="Arial" w:eastAsia="Times New Roman" w:hAnsi="Arial" w:cs="Arial"/>
           <w:color w:val="000000"/>
         </w:rPr>
-        <w:t>. We give such mentions</w:t>
+        <w:t xml:space="preserve">. </w:t>
+      </w:r>
+      <w:r>
+        <w:rPr>
+          <w:rFonts w:ascii="Arial" w:eastAsia="Times New Roman" w:hAnsi="Arial" w:cs="Arial"/>
+          <w:color w:val="000000"/>
+        </w:rPr>
+        <w:t xml:space="preserve">But for </w:t>
+      </w:r>
+      <w:r>
+        <w:rPr>
+          <w:rFonts w:ascii="Arial" w:eastAsia="Times New Roman" w:hAnsi="Arial" w:cs="Arial"/>
+          <w:color w:val="000000"/>
+        </w:rPr>
+        <w:t>such mentions</w:t>
+      </w:r>
+      <w:r>
+        <w:rPr>
+          <w:rFonts w:ascii="Arial" w:eastAsia="Times New Roman" w:hAnsi="Arial" w:cs="Arial"/>
+          <w:color w:val="000000"/>
+        </w:rPr>
+        <w:t>, we give</w:t>
       </w:r>
       <w:r>
         <w:rPr>
@@ -3254,19 +3951,86 @@
           <w:rFonts w:ascii="Arial" w:eastAsia="Times New Roman" w:hAnsi="Arial" w:cs="Arial"/>
           <w:color w:val="000000"/>
         </w:rPr>
-        <w:t xml:space="preserve"> it is mentioning </w:t>
-      </w:r>
-      <w:r>
-        <w:rPr>
-          <w:rFonts w:ascii="Arial" w:eastAsia="Times New Roman" w:hAnsi="Arial" w:cs="Arial"/>
-          <w:color w:val="000000"/>
-        </w:rPr>
-        <w:t>about those movies.</w:t>
+        <w:t xml:space="preserve"> it is </w:t>
+      </w:r>
+      <w:r>
+        <w:rPr>
+          <w:rFonts w:ascii="Arial" w:eastAsia="Times New Roman" w:hAnsi="Arial" w:cs="Arial"/>
+          <w:color w:val="000000"/>
+        </w:rPr>
+        <w:t>actually referring to</w:t>
+      </w:r>
+      <w:r>
+        <w:rPr>
+          <w:rFonts w:ascii="Arial" w:eastAsia="Times New Roman" w:hAnsi="Arial" w:cs="Arial"/>
+          <w:color w:val="000000"/>
+        </w:rPr>
+        <w:t xml:space="preserve"> those movies.</w:t>
+      </w:r>
+      <w:r>
+        <w:rPr>
+          <w:rFonts w:ascii="Arial" w:eastAsia="Times New Roman" w:hAnsi="Arial" w:cs="Arial"/>
+          <w:color w:val="000000"/>
+        </w:rPr>
+        <w:t xml:space="preserve"> </w:t>
+      </w:r>
+      <w:r>
+        <w:rPr>
+          <w:rFonts w:ascii="Arial" w:eastAsia="Times New Roman" w:hAnsi="Arial" w:cs="Arial"/>
+          <w:color w:val="000000"/>
+        </w:rPr>
+        <w:t>After we used the movie casts as our domain knowledge, w</w:t>
+      </w:r>
+      <w:r>
+        <w:rPr>
+          <w:rFonts w:ascii="Arial" w:eastAsia="Times New Roman" w:hAnsi="Arial" w:cs="Arial"/>
+          <w:color w:val="000000"/>
+        </w:rPr>
+        <w:t xml:space="preserve">e observed a </w:t>
+      </w:r>
+      <w:r>
+        <w:rPr>
+          <w:rFonts w:ascii="Arial" w:eastAsia="Times New Roman" w:hAnsi="Arial" w:cs="Arial"/>
+          <w:color w:val="000000"/>
+          <w:highlight w:val="red"/>
+        </w:rPr>
+        <w:t>d</w:t>
+      </w:r>
+      <w:r>
+        <w:rPr>
+          <w:rFonts w:ascii="Arial" w:eastAsia="Times New Roman" w:hAnsi="Arial" w:cs="Arial"/>
+          <w:color w:val="000000"/>
+          <w:highlight w:val="red"/>
+        </w:rPr>
+        <w:t>ecent</w:t>
+      </w:r>
+      <w:r>
+        <w:rPr>
+          <w:rFonts w:ascii="Arial" w:eastAsia="Times New Roman" w:hAnsi="Arial" w:cs="Arial"/>
+          <w:color w:val="000000"/>
+          <w:highlight w:val="red"/>
+        </w:rPr>
+        <w:t xml:space="preserve"> amount of increase in Precision/Recall</w:t>
+      </w:r>
+      <w:r>
+        <w:rPr>
+          <w:rFonts w:ascii="Arial" w:eastAsia="Times New Roman" w:hAnsi="Arial" w:cs="Arial"/>
+          <w:color w:val="000000"/>
+        </w:rPr>
+        <w:t xml:space="preserve">, showing that use of domain specific knowledge can </w:t>
+      </w:r>
+      <w:r>
+        <w:rPr>
+          <w:rFonts w:ascii="Arial" w:eastAsia="Times New Roman" w:hAnsi="Arial" w:cs="Arial"/>
+          <w:color w:val="000000"/>
+        </w:rPr>
+        <w:t>indeed help improving the accuracy of identifying the tweet context.</w:t>
       </w:r>
     </w:p>
     <w:p>
       <w:pPr>
         <w:spacing w:after="0" w:line="240" w:lineRule="auto"/>
+        <w:jc w:val="both"/>
         <w:rPr>
           <w:rFonts w:ascii="Arial" w:eastAsia="Times New Roman" w:hAnsi="Arial" w:cs="Arial"/>
           <w:color w:val="000000"/>
@@ -3276,17 +4040,34 @@
     <w:p>
       <w:pPr>
         <w:spacing w:after="0" w:line="240" w:lineRule="auto"/>
-        <w:rPr>
-          <w:rFonts w:ascii="Arial" w:eastAsia="Times New Roman" w:hAnsi="Arial" w:cs="Arial"/>
-          <w:color w:val="000000"/>
-        </w:rPr>
-      </w:pPr>
-      <w:r>
-        <w:rPr>
-          <w:rFonts w:ascii="Arial" w:eastAsia="Times New Roman" w:hAnsi="Arial" w:cs="Arial"/>
-          <w:color w:val="000000"/>
-        </w:rPr>
-        <w:t xml:space="preserve">We observed a </w:t>
+        <w:jc w:val="both"/>
+        <w:rPr>
+          <w:rFonts w:ascii="Arial" w:eastAsia="Times New Roman" w:hAnsi="Arial" w:cs="Arial"/>
+          <w:color w:val="000000"/>
+        </w:rPr>
+      </w:pPr>
+      <w:r>
+        <w:rPr>
+          <w:rFonts w:ascii="Arial" w:eastAsia="Times New Roman" w:hAnsi="Arial" w:cs="Arial"/>
+          <w:color w:val="000000"/>
+        </w:rPr>
+        <w:t xml:space="preserve">We use the prefix map (as used in </w:t>
+      </w:r>
+      <w:proofErr w:type="spellStart"/>
+      <w:r>
+        <w:rPr>
+          <w:rFonts w:ascii="Arial" w:eastAsia="Times New Roman" w:hAnsi="Arial" w:cs="Arial"/>
+          <w:color w:val="000000"/>
+        </w:rPr>
+        <w:t>Doctagger</w:t>
+      </w:r>
+      <w:proofErr w:type="spellEnd"/>
+      <w:r>
+        <w:rPr>
+          <w:rFonts w:ascii="Arial" w:eastAsia="Times New Roman" w:hAnsi="Arial" w:cs="Arial"/>
+          <w:color w:val="000000"/>
+        </w:rPr>
+        <w:t xml:space="preserve"> </w:t>
       </w:r>
       <w:r>
         <w:rPr>
@@ -3294,137 +4075,37 @@
           <w:color w:val="000000"/>
           <w:highlight w:val="red"/>
         </w:rPr>
-        <w:t>significant amount of increase in Precision/Recall</w:t>
-      </w:r>
-      <w:r>
-        <w:rPr>
-          <w:rFonts w:ascii="Arial" w:eastAsia="Times New Roman" w:hAnsi="Arial" w:cs="Arial"/>
-          <w:color w:val="000000"/>
-        </w:rPr>
-        <w:t xml:space="preserve"> after we use</w:t>
-      </w:r>
-      <w:r>
-        <w:rPr>
-          <w:rFonts w:ascii="Arial" w:eastAsia="Times New Roman" w:hAnsi="Arial" w:cs="Arial"/>
-          <w:color w:val="000000"/>
-        </w:rPr>
-        <w:t>d</w:t>
-      </w:r>
-      <w:r>
-        <w:rPr>
-          <w:rFonts w:ascii="Arial" w:eastAsia="Times New Roman" w:hAnsi="Arial" w:cs="Arial"/>
-          <w:color w:val="000000"/>
-        </w:rPr>
-        <w:t xml:space="preserve"> </w:t>
-      </w:r>
-      <w:r>
-        <w:rPr>
-          <w:rFonts w:ascii="Arial" w:eastAsia="Times New Roman" w:hAnsi="Arial" w:cs="Arial"/>
-          <w:color w:val="000000"/>
-        </w:rPr>
-        <w:t xml:space="preserve">our domain knowledge, showing that use of domain specific knowledge can </w:t>
+        <w:t>&lt;REF&gt;</w:t>
+      </w:r>
+      <w:r>
+        <w:rPr>
+          <w:rFonts w:ascii="Arial" w:eastAsia="Times New Roman" w:hAnsi="Arial" w:cs="Arial"/>
+          <w:color w:val="000000"/>
+        </w:rPr>
+        <w:t xml:space="preserve">) </w:t>
       </w:r>
     </w:p>
     <w:p>
       <w:pPr>
         <w:spacing w:after="0" w:line="240" w:lineRule="auto"/>
-        <w:rPr>
-          <w:rFonts w:ascii="Arial" w:eastAsia="Times New Roman" w:hAnsi="Arial" w:cs="Arial"/>
-          <w:color w:val="000000"/>
-        </w:rPr>
-      </w:pPr>
-      <w:r>
-        <w:rPr>
-          <w:rFonts w:ascii="Arial" w:eastAsia="Times New Roman" w:hAnsi="Arial" w:cs="Arial"/>
-          <w:color w:val="000000"/>
-        </w:rPr>
-        <w:t xml:space="preserve">Hence, we show </w:t>
+        <w:jc w:val="both"/>
+        <w:rPr>
+          <w:rFonts w:ascii="Arial" w:eastAsia="Times New Roman" w:hAnsi="Arial" w:cs="Arial"/>
+          <w:color w:val="000000"/>
+        </w:rPr>
+      </w:pPr>
+      <w:r>
+        <w:rPr>
+          <w:rFonts w:ascii="Arial" w:eastAsia="Times New Roman" w:hAnsi="Arial" w:cs="Arial"/>
+          <w:color w:val="000000"/>
+        </w:rPr>
+        <w:t xml:space="preserve">We </w:t>
       </w:r>
     </w:p>
     <w:p>
       <w:pPr>
         <w:spacing w:after="0" w:line="240" w:lineRule="auto"/>
-        <w:rPr>
-          <w:rFonts w:ascii="Arial" w:eastAsia="Times New Roman" w:hAnsi="Arial" w:cs="Arial"/>
-          <w:color w:val="000000"/>
-        </w:rPr>
-      </w:pPr>
-    </w:p>
-    <w:p>
-      <w:pPr>
-        <w:spacing w:after="0" w:line="240" w:lineRule="auto"/>
-        <w:rPr>
-          <w:rFonts w:ascii="Arial" w:eastAsia="Times New Roman" w:hAnsi="Arial" w:cs="Arial"/>
-          <w:color w:val="000000"/>
-        </w:rPr>
-      </w:pPr>
-      <w:r>
-        <w:rPr>
-          <w:rFonts w:ascii="Arial" w:eastAsia="Times New Roman" w:hAnsi="Arial" w:cs="Arial"/>
-          <w:color w:val="000000"/>
-        </w:rPr>
-        <w:t xml:space="preserve">we use the references of movie casts (actors in the movie) in the tweets to identify if the movie in which they have acted is being talked about. For instance, people are talking a lot about a movie, </w:t>
-      </w:r>
-    </w:p>
-    <w:p>
-      <w:pPr>
-        <w:spacing w:after="0" w:line="240" w:lineRule="auto"/>
-        <w:rPr>
-          <w:rFonts w:ascii="Arial" w:eastAsia="Times New Roman" w:hAnsi="Arial" w:cs="Arial"/>
-          <w:color w:val="000000"/>
-        </w:rPr>
-      </w:pPr>
-    </w:p>
-    <w:p>
-      <w:pPr>
-        <w:spacing w:after="0" w:line="240" w:lineRule="auto"/>
-        <w:rPr>
-          <w:rFonts w:ascii="Arial" w:eastAsia="Times New Roman" w:hAnsi="Arial" w:cs="Arial"/>
-          <w:color w:val="000000"/>
-        </w:rPr>
-      </w:pPr>
-      <w:r>
-        <w:rPr>
-          <w:rFonts w:ascii="Arial" w:eastAsia="Times New Roman" w:hAnsi="Arial" w:cs="Arial"/>
-          <w:color w:val="000000"/>
-        </w:rPr>
-        <w:t xml:space="preserve">We use the prefix map (as used in Doctagger </w:t>
-      </w:r>
-      <w:r>
-        <w:rPr>
-          <w:rFonts w:ascii="Arial" w:eastAsia="Times New Roman" w:hAnsi="Arial" w:cs="Arial"/>
-          <w:color w:val="000000"/>
-          <w:highlight w:val="red"/>
-        </w:rPr>
-        <w:t>&lt;REF&gt;</w:t>
-      </w:r>
-      <w:r>
-        <w:rPr>
-          <w:rFonts w:ascii="Arial" w:eastAsia="Times New Roman" w:hAnsi="Arial" w:cs="Arial"/>
-          <w:color w:val="000000"/>
-        </w:rPr>
-        <w:t xml:space="preserve">) </w:t>
-      </w:r>
-    </w:p>
-    <w:p>
-      <w:pPr>
-        <w:spacing w:after="0" w:line="240" w:lineRule="auto"/>
-        <w:rPr>
-          <w:rFonts w:ascii="Arial" w:eastAsia="Times New Roman" w:hAnsi="Arial" w:cs="Arial"/>
-          <w:color w:val="000000"/>
-        </w:rPr>
-      </w:pPr>
-      <w:r>
-        <w:rPr>
-          <w:rFonts w:ascii="Arial" w:eastAsia="Times New Roman" w:hAnsi="Arial" w:cs="Arial"/>
-          <w:color w:val="000000"/>
-        </w:rPr>
-        <w:t xml:space="preserve">We </w:t>
-      </w:r>
-    </w:p>
-    <w:p>
-      <w:pPr>
-        <w:spacing w:after="0" w:line="240" w:lineRule="auto"/>
+        <w:jc w:val="both"/>
         <w:rPr>
           <w:rFonts w:ascii="Times New Roman" w:eastAsia="Times New Roman" w:hAnsi="Times New Roman" w:cs="Times New Roman"/>
         </w:rPr>
@@ -3434,8 +4115,10 @@
       <w:pPr>
         <w:spacing w:after="0" w:line="240" w:lineRule="auto"/>
         <w:ind w:left="720" w:hanging="360"/>
-        <w:rPr>
-          <w:rFonts w:ascii="Times New Roman" w:eastAsia="Times New Roman" w:hAnsi="Times New Roman" w:cs="Times New Roman"/>
+        <w:jc w:val="both"/>
+        <w:rPr>
+          <w:rFonts w:ascii="Arial" w:eastAsia="Times New Roman" w:hAnsi="Arial" w:cs="Arial"/>
+          <w:color w:val="000000"/>
         </w:rPr>
       </w:pPr>
       <w:r>
@@ -3451,15 +4134,54 @@
           <w:color w:val="000000"/>
         </w:rPr>
         <w:tab/>
-        <w:t>Get Scaling Factor (mention GoWords) and update extracted mentions</w:t>
+        <w:t xml:space="preserve">Get Scaling Factor (mention </w:t>
+      </w:r>
+      <w:proofErr w:type="spellStart"/>
+      <w:r>
+        <w:rPr>
+          <w:rFonts w:ascii="Arial" w:eastAsia="Times New Roman" w:hAnsi="Arial" w:cs="Arial"/>
+          <w:color w:val="000000"/>
+        </w:rPr>
+        <w:t>GoWords</w:t>
+      </w:r>
+      <w:proofErr w:type="spellEnd"/>
+      <w:r>
+        <w:rPr>
+          <w:rFonts w:ascii="Arial" w:eastAsia="Times New Roman" w:hAnsi="Arial" w:cs="Arial"/>
+          <w:color w:val="000000"/>
+        </w:rPr>
+        <w:t>) and update extracted mentions</w:t>
       </w:r>
     </w:p>
     <w:p>
       <w:pPr>
         <w:spacing w:after="0" w:line="240" w:lineRule="auto"/>
         <w:ind w:left="720" w:hanging="360"/>
+        <w:jc w:val="both"/>
+        <w:rPr>
+          <w:rFonts w:ascii="Arial" w:eastAsia="Times New Roman" w:hAnsi="Arial" w:cs="Arial"/>
+          <w:color w:val="000000"/>
+        </w:rPr>
+      </w:pPr>
+    </w:p>
+    <w:p>
+      <w:pPr>
+        <w:spacing w:after="0" w:line="240" w:lineRule="auto"/>
+        <w:ind w:left="720" w:hanging="360"/>
+        <w:jc w:val="both"/>
         <w:rPr>
           <w:rFonts w:ascii="Times New Roman" w:eastAsia="Times New Roman" w:hAnsi="Times New Roman" w:cs="Times New Roman"/>
+        </w:rPr>
+      </w:pPr>
+    </w:p>
+    <w:p>
+      <w:pPr>
+        <w:spacing w:after="0" w:line="240" w:lineRule="auto"/>
+        <w:ind w:left="720" w:hanging="360"/>
+        <w:jc w:val="both"/>
+        <w:rPr>
+          <w:rFonts w:ascii="Arial" w:eastAsia="Times New Roman" w:hAnsi="Arial" w:cs="Arial"/>
+          <w:color w:val="000000"/>
         </w:rPr>
       </w:pPr>
       <w:r>
@@ -3480,8 +4202,64 @@
     </w:p>
     <w:p>
       <w:pPr>
-        <w:pStyle w:val="normal0"/>
-        <w:spacing w:line="240" w:lineRule="auto"/>
+        <w:spacing w:after="0" w:line="240" w:lineRule="auto"/>
+        <w:ind w:left="720" w:hanging="360"/>
+        <w:jc w:val="both"/>
+        <w:rPr>
+          <w:rFonts w:ascii="Arial" w:eastAsia="Times New Roman" w:hAnsi="Arial" w:cs="Arial"/>
+          <w:color w:val="000000"/>
+        </w:rPr>
+      </w:pPr>
+    </w:p>
+    <w:p>
+      <w:pPr>
+        <w:spacing w:after="0" w:line="240" w:lineRule="auto"/>
+        <w:ind w:left="720" w:hanging="360"/>
+        <w:jc w:val="both"/>
+        <w:rPr>
+          <w:rFonts w:ascii="Arial" w:eastAsia="Times New Roman" w:hAnsi="Arial" w:cs="Arial"/>
+          <w:color w:val="000000"/>
+        </w:rPr>
+      </w:pPr>
+      <w:r>
+        <w:rPr>
+          <w:rFonts w:ascii="Arial" w:eastAsia="Times New Roman" w:hAnsi="Arial" w:cs="Arial"/>
+          <w:color w:val="000000"/>
+        </w:rPr>
+        <w:t xml:space="preserve">Filter out the movies which may have got some score using the movie cast </w:t>
+      </w:r>
+      <w:proofErr w:type="spellStart"/>
+      <w:r>
+        <w:rPr>
+          <w:rFonts w:ascii="Arial" w:eastAsia="Times New Roman" w:hAnsi="Arial" w:cs="Arial"/>
+          <w:color w:val="000000"/>
+        </w:rPr>
+        <w:t>trie</w:t>
+      </w:r>
+      <w:proofErr w:type="spellEnd"/>
+      <w:r>
+        <w:rPr>
+          <w:rFonts w:ascii="Arial" w:eastAsia="Times New Roman" w:hAnsi="Arial" w:cs="Arial"/>
+          <w:color w:val="000000"/>
+        </w:rPr>
+        <w:t>.</w:t>
+      </w:r>
+    </w:p>
+    <w:p>
+      <w:pPr>
+        <w:spacing w:after="0" w:line="240" w:lineRule="auto"/>
+        <w:ind w:left="720" w:hanging="360"/>
+        <w:jc w:val="both"/>
+        <w:rPr>
+          <w:rFonts w:ascii="Times New Roman" w:eastAsia="Times New Roman" w:hAnsi="Times New Roman" w:cs="Times New Roman"/>
+        </w:rPr>
+      </w:pPr>
+    </w:p>
+    <w:p>
+      <w:pPr>
+        <w:pStyle w:val="normal0"/>
+        <w:spacing w:line="240" w:lineRule="auto"/>
+        <w:jc w:val="both"/>
       </w:pPr>
       <w:r>
         <w:rPr>

</xml_diff>